<commit_message>
[lab02] Rewrite for asd alhorytm
</commit_message>
<xml_diff>
--- a/reports/02-is-at-least-one-pair-of-equal-numbers.docx
+++ b/reports/02-is-at-least-one-pair-of-equal-numbers.docx
@@ -611,6 +611,82 @@
       <w:r>
         <w:rPr>
           <w:noProof/>
+          <w:lang w:val="ru-RU"/>
+        </w:rPr>
+        <w:t>Алгоритм</w:t>
+      </w:r>
+      <w:bookmarkStart w:id="0" w:name="_GoBack"/>
+      <w:bookmarkEnd w:id="0"/>
+    </w:p>
+    <w:p>
+      <w:pPr>
+        <w:jc w:val="center"/>
+        <w:rPr>
+          <w:noProof/>
+        </w:rPr>
+      </w:pPr>
+      <w:r>
+        <w:rPr>
+          <w:noProof/>
+        </w:rPr>
+        <w:lastRenderedPageBreak/>
+        <w:drawing>
+          <wp:inline distT="0" distB="0" distL="0" distR="0">
+            <wp:extent cx="4808297" cy="6728568"/>
+            <wp:effectExtent l="0" t="0" r="0" b="0"/>
+            <wp:docPr id="1" name="Picture 1"/>
+            <wp:cNvGraphicFramePr>
+              <a:graphicFrameLocks xmlns:a="http://schemas.openxmlformats.org/drawingml/2006/main" noChangeAspect="1"/>
+            </wp:cNvGraphicFramePr>
+            <a:graphic xmlns:a="http://schemas.openxmlformats.org/drawingml/2006/main">
+              <a:graphicData uri="http://schemas.openxmlformats.org/drawingml/2006/picture">
+                <pic:pic xmlns:pic="http://schemas.openxmlformats.org/drawingml/2006/picture">
+                  <pic:nvPicPr>
+                    <pic:cNvPr id="1" name="Лабораторна 2.png"/>
+                    <pic:cNvPicPr/>
+                  </pic:nvPicPr>
+                  <pic:blipFill>
+                    <a:blip r:embed="rId6" cstate="print">
+                      <a:extLst>
+                        <a:ext uri="{28A0092B-C50C-407E-A947-70E740481C1C}">
+                          <a14:useLocalDpi xmlns:a14="http://schemas.microsoft.com/office/drawing/2010/main" val="0"/>
+                        </a:ext>
+                      </a:extLst>
+                    </a:blip>
+                    <a:stretch>
+                      <a:fillRect/>
+                    </a:stretch>
+                  </pic:blipFill>
+                  <pic:spPr>
+                    <a:xfrm>
+                      <a:off x="0" y="0"/>
+                      <a:ext cx="4808297" cy="6728568"/>
+                    </a:xfrm>
+                    <a:prstGeom prst="rect">
+                      <a:avLst/>
+                    </a:prstGeom>
+                  </pic:spPr>
+                </pic:pic>
+              </a:graphicData>
+            </a:graphic>
+          </wp:inline>
+        </w:drawing>
+      </w:r>
+    </w:p>
+    <w:p>
+      <w:pPr>
+        <w:pStyle w:val="ListParagraph"/>
+        <w:numPr>
+          <w:ilvl w:val="0"/>
+          <w:numId w:val="1"/>
+        </w:numPr>
+        <w:rPr>
+          <w:noProof/>
+        </w:rPr>
+      </w:pPr>
+      <w:r>
+        <w:rPr>
+          <w:noProof/>
         </w:rPr>
         <w:t>Текст програми</w:t>
       </w:r>
@@ -881,6 +957,7 @@
           <w:sz w:val="20"/>
           <w:szCs w:val="20"/>
         </w:rPr>
+        <w:lastRenderedPageBreak/>
         <w:t>int</w:t>
       </w:r>
       <w:r>
@@ -1268,17 +1345,7 @@
           <w:sz w:val="20"/>
           <w:szCs w:val="20"/>
         </w:rPr>
-        <w:t xml:space="preserve">    </w:t>
-      </w:r>
-      <w:r>
-        <w:rPr>
-          <w:rFonts w:ascii="Courier New" w:eastAsia="Times New Roman" w:hAnsi="Courier New" w:cs="Courier New"/>
-          <w:noProof/>
-          <w:color w:val="888888"/>
-          <w:sz w:val="20"/>
-          <w:szCs w:val="20"/>
-        </w:rPr>
-        <w:t>// Чи є хоча б одна пара чисел рівних між собою</w:t>
+        <w:t xml:space="preserve">    // Чи є хоча б одна пара чисел рівних між собою</w:t>
       </w:r>
     </w:p>
     <w:p>
@@ -1340,191 +1407,87 @@
           <w:sz w:val="20"/>
           <w:szCs w:val="20"/>
         </w:rPr>
-        <w:t xml:space="preserve"> is_equal = (a == b) || (a == c) || (b == c);</w:t>
-      </w:r>
-    </w:p>
-    <w:p>
-      <w:pPr>
-        <w:tabs>
-          <w:tab w:val="left" w:pos="916"/>
-          <w:tab w:val="left" w:pos="1832"/>
-          <w:tab w:val="left" w:pos="2748"/>
-          <w:tab w:val="left" w:pos="3664"/>
-          <w:tab w:val="left" w:pos="4580"/>
-          <w:tab w:val="left" w:pos="5496"/>
-          <w:tab w:val="left" w:pos="6412"/>
-          <w:tab w:val="left" w:pos="7328"/>
-          <w:tab w:val="left" w:pos="8244"/>
-          <w:tab w:val="left" w:pos="9160"/>
-          <w:tab w:val="left" w:pos="10076"/>
-          <w:tab w:val="left" w:pos="10992"/>
-          <w:tab w:val="left" w:pos="11908"/>
-          <w:tab w:val="left" w:pos="12824"/>
-          <w:tab w:val="left" w:pos="13740"/>
-          <w:tab w:val="left" w:pos="14656"/>
-        </w:tabs>
-        <w:spacing w:after="0" w:line="244" w:lineRule="atLeast"/>
-        <w:rPr>
-          <w:rFonts w:ascii="Courier New" w:eastAsia="Times New Roman" w:hAnsi="Courier New" w:cs="Courier New"/>
-          <w:noProof/>
-          <w:color w:val="333333"/>
-          <w:sz w:val="20"/>
-          <w:szCs w:val="20"/>
-        </w:rPr>
-      </w:pPr>
-    </w:p>
-    <w:p>
-      <w:pPr>
-        <w:tabs>
-          <w:tab w:val="left" w:pos="916"/>
-          <w:tab w:val="left" w:pos="1832"/>
-          <w:tab w:val="left" w:pos="2748"/>
-          <w:tab w:val="left" w:pos="3664"/>
-          <w:tab w:val="left" w:pos="4580"/>
-          <w:tab w:val="left" w:pos="5496"/>
-          <w:tab w:val="left" w:pos="6412"/>
-          <w:tab w:val="left" w:pos="7328"/>
-          <w:tab w:val="left" w:pos="8244"/>
-          <w:tab w:val="left" w:pos="9160"/>
-          <w:tab w:val="left" w:pos="10076"/>
-          <w:tab w:val="left" w:pos="10992"/>
-          <w:tab w:val="left" w:pos="11908"/>
-          <w:tab w:val="left" w:pos="12824"/>
-          <w:tab w:val="left" w:pos="13740"/>
-          <w:tab w:val="left" w:pos="14656"/>
-        </w:tabs>
-        <w:spacing w:after="0" w:line="244" w:lineRule="atLeast"/>
-        <w:rPr>
-          <w:rFonts w:ascii="Courier New" w:eastAsia="Times New Roman" w:hAnsi="Courier New" w:cs="Courier New"/>
-          <w:noProof/>
-          <w:color w:val="333333"/>
-          <w:sz w:val="20"/>
-          <w:szCs w:val="20"/>
-        </w:rPr>
-      </w:pPr>
-      <w:r>
-        <w:rPr>
-          <w:rFonts w:ascii="Courier New" w:eastAsia="Times New Roman" w:hAnsi="Courier New" w:cs="Courier New"/>
-          <w:noProof/>
-          <w:color w:val="333333"/>
-          <w:sz w:val="20"/>
-          <w:szCs w:val="20"/>
-        </w:rPr>
-        <w:t xml:space="preserve">    string result = (is_equal) ? </w:t>
-      </w:r>
-      <w:r>
-        <w:rPr>
-          <w:rFonts w:ascii="Courier New" w:eastAsia="Times New Roman" w:hAnsi="Courier New" w:cs="Courier New"/>
-          <w:noProof/>
-          <w:color w:val="333333"/>
-          <w:sz w:val="20"/>
-          <w:szCs w:val="20"/>
-          <w:shd w:val="clear" w:color="auto" w:fill="FFF0F0"/>
-        </w:rPr>
-        <w:t>"є хоча б одна пара"</w:t>
-      </w:r>
-      <w:r>
-        <w:rPr>
-          <w:rFonts w:ascii="Courier New" w:eastAsia="Times New Roman" w:hAnsi="Courier New" w:cs="Courier New"/>
-          <w:noProof/>
-          <w:color w:val="333333"/>
-          <w:sz w:val="20"/>
-          <w:szCs w:val="20"/>
-        </w:rPr>
-        <w:t xml:space="preserve"> : </w:t>
-      </w:r>
-      <w:r>
-        <w:rPr>
-          <w:rFonts w:ascii="Courier New" w:eastAsia="Times New Roman" w:hAnsi="Courier New" w:cs="Courier New"/>
-          <w:noProof/>
-          <w:color w:val="333333"/>
-          <w:sz w:val="20"/>
-          <w:szCs w:val="20"/>
-          <w:shd w:val="clear" w:color="auto" w:fill="FFF0F0"/>
-        </w:rPr>
-        <w:t>"немає хоча б однієї пари"</w:t>
-      </w:r>
-      <w:r>
-        <w:rPr>
-          <w:rFonts w:ascii="Courier New" w:eastAsia="Times New Roman" w:hAnsi="Courier New" w:cs="Courier New"/>
-          <w:noProof/>
-          <w:color w:val="333333"/>
-          <w:sz w:val="20"/>
-          <w:szCs w:val="20"/>
-        </w:rPr>
-        <w:t>;</w:t>
-      </w:r>
-    </w:p>
-    <w:p>
-      <w:pPr>
-        <w:tabs>
-          <w:tab w:val="left" w:pos="916"/>
-          <w:tab w:val="left" w:pos="1832"/>
-          <w:tab w:val="left" w:pos="2748"/>
-          <w:tab w:val="left" w:pos="3664"/>
-          <w:tab w:val="left" w:pos="4580"/>
-          <w:tab w:val="left" w:pos="5496"/>
-          <w:tab w:val="left" w:pos="6412"/>
-          <w:tab w:val="left" w:pos="7328"/>
-          <w:tab w:val="left" w:pos="8244"/>
-          <w:tab w:val="left" w:pos="9160"/>
-          <w:tab w:val="left" w:pos="10076"/>
-          <w:tab w:val="left" w:pos="10992"/>
-          <w:tab w:val="left" w:pos="11908"/>
-          <w:tab w:val="left" w:pos="12824"/>
-          <w:tab w:val="left" w:pos="13740"/>
-          <w:tab w:val="left" w:pos="14656"/>
-        </w:tabs>
-        <w:spacing w:after="0" w:line="244" w:lineRule="atLeast"/>
-        <w:rPr>
-          <w:rFonts w:ascii="Courier New" w:eastAsia="Times New Roman" w:hAnsi="Courier New" w:cs="Courier New"/>
-          <w:noProof/>
-          <w:color w:val="333333"/>
-          <w:sz w:val="20"/>
-          <w:szCs w:val="20"/>
-        </w:rPr>
-      </w:pPr>
-      <w:r>
-        <w:rPr>
-          <w:rFonts w:ascii="Courier New" w:eastAsia="Times New Roman" w:hAnsi="Courier New" w:cs="Courier New"/>
-          <w:noProof/>
-          <w:color w:val="333333"/>
-          <w:sz w:val="20"/>
-          <w:szCs w:val="20"/>
-        </w:rPr>
-        <w:t xml:space="preserve">    cout &lt;&lt; </w:t>
-      </w:r>
-      <w:r>
-        <w:rPr>
-          <w:rFonts w:ascii="Courier New" w:eastAsia="Times New Roman" w:hAnsi="Courier New" w:cs="Courier New"/>
-          <w:noProof/>
-          <w:color w:val="333333"/>
-          <w:sz w:val="20"/>
-          <w:szCs w:val="20"/>
-          <w:shd w:val="clear" w:color="auto" w:fill="FFF0F0"/>
-        </w:rPr>
-        <w:t>"Серед цих чисел "</w:t>
-      </w:r>
-      <w:r>
-        <w:rPr>
-          <w:rFonts w:ascii="Courier New" w:eastAsia="Times New Roman" w:hAnsi="Courier New" w:cs="Courier New"/>
-          <w:noProof/>
-          <w:color w:val="333333"/>
-          <w:sz w:val="20"/>
-          <w:szCs w:val="20"/>
-        </w:rPr>
-        <w:t xml:space="preserve"> &lt;&lt; result &lt;&lt; </w:t>
-      </w:r>
-      <w:r>
-        <w:rPr>
-          <w:rFonts w:ascii="Courier New" w:eastAsia="Times New Roman" w:hAnsi="Courier New" w:cs="Courier New"/>
-          <w:noProof/>
-          <w:color w:val="333333"/>
-          <w:sz w:val="20"/>
-          <w:szCs w:val="20"/>
-          <w:shd w:val="clear" w:color="auto" w:fill="FFF0F0"/>
-        </w:rPr>
-        <w:t>" рівних між собою</w:t>
+        <w:t xml:space="preserve"> is_equal; </w:t>
+      </w:r>
+      <w:r>
+        <w:rPr>
+          <w:rFonts w:ascii="Courier New" w:eastAsia="Times New Roman" w:hAnsi="Courier New" w:cs="Courier New"/>
+          <w:noProof/>
+          <w:color w:val="888888"/>
+          <w:sz w:val="20"/>
+          <w:szCs w:val="20"/>
+        </w:rPr>
+        <w:t>// Чи є хоча б одна пара чисел рівних між собою</w:t>
+      </w:r>
+    </w:p>
+    <w:p>
+      <w:pPr>
+        <w:tabs>
+          <w:tab w:val="left" w:pos="916"/>
+          <w:tab w:val="left" w:pos="1832"/>
+          <w:tab w:val="left" w:pos="2748"/>
+          <w:tab w:val="left" w:pos="3664"/>
+          <w:tab w:val="left" w:pos="4580"/>
+          <w:tab w:val="left" w:pos="5496"/>
+          <w:tab w:val="left" w:pos="6412"/>
+          <w:tab w:val="left" w:pos="7328"/>
+          <w:tab w:val="left" w:pos="8244"/>
+          <w:tab w:val="left" w:pos="9160"/>
+          <w:tab w:val="left" w:pos="10076"/>
+          <w:tab w:val="left" w:pos="10992"/>
+          <w:tab w:val="left" w:pos="11908"/>
+          <w:tab w:val="left" w:pos="12824"/>
+          <w:tab w:val="left" w:pos="13740"/>
+          <w:tab w:val="left" w:pos="14656"/>
+        </w:tabs>
+        <w:spacing w:after="0" w:line="244" w:lineRule="atLeast"/>
+        <w:rPr>
+          <w:rFonts w:ascii="Courier New" w:eastAsia="Times New Roman" w:hAnsi="Courier New" w:cs="Courier New"/>
+          <w:noProof/>
+          <w:color w:val="333333"/>
+          <w:sz w:val="20"/>
+          <w:szCs w:val="20"/>
+        </w:rPr>
+      </w:pPr>
+    </w:p>
+    <w:p>
+      <w:pPr>
+        <w:tabs>
+          <w:tab w:val="left" w:pos="916"/>
+          <w:tab w:val="left" w:pos="1832"/>
+          <w:tab w:val="left" w:pos="2748"/>
+          <w:tab w:val="left" w:pos="3664"/>
+          <w:tab w:val="left" w:pos="4580"/>
+          <w:tab w:val="left" w:pos="5496"/>
+          <w:tab w:val="left" w:pos="6412"/>
+          <w:tab w:val="left" w:pos="7328"/>
+          <w:tab w:val="left" w:pos="8244"/>
+          <w:tab w:val="left" w:pos="9160"/>
+          <w:tab w:val="left" w:pos="10076"/>
+          <w:tab w:val="left" w:pos="10992"/>
+          <w:tab w:val="left" w:pos="11908"/>
+          <w:tab w:val="left" w:pos="12824"/>
+          <w:tab w:val="left" w:pos="13740"/>
+          <w:tab w:val="left" w:pos="14656"/>
+        </w:tabs>
+        <w:spacing w:after="0" w:line="244" w:lineRule="atLeast"/>
+        <w:rPr>
+          <w:rFonts w:ascii="Courier New" w:eastAsia="Times New Roman" w:hAnsi="Courier New" w:cs="Courier New"/>
+          <w:noProof/>
+          <w:color w:val="333333"/>
+          <w:sz w:val="20"/>
+          <w:szCs w:val="20"/>
+        </w:rPr>
+      </w:pPr>
+      <w:r>
+        <w:rPr>
+          <w:rFonts w:ascii="Courier New" w:eastAsia="Times New Roman" w:hAnsi="Courier New" w:cs="Courier New"/>
+          <w:noProof/>
+          <w:color w:val="333333"/>
+          <w:sz w:val="20"/>
+          <w:szCs w:val="20"/>
+        </w:rPr>
+        <w:t xml:space="preserve">    </w:t>
       </w:r>
       <w:r>
         <w:rPr>
@@ -1532,23 +1495,71 @@
           <w:b/>
           <w:bCs/>
           <w:noProof/>
-          <w:color w:val="666666"/>
-          <w:sz w:val="20"/>
-          <w:szCs w:val="20"/>
-          <w:shd w:val="clear" w:color="auto" w:fill="FFF0F0"/>
-        </w:rPr>
-        <w:t>\n</w:t>
-      </w:r>
-      <w:r>
-        <w:rPr>
-          <w:rFonts w:ascii="Courier New" w:eastAsia="Times New Roman" w:hAnsi="Courier New" w:cs="Courier New"/>
-          <w:noProof/>
-          <w:color w:val="333333"/>
-          <w:sz w:val="20"/>
-          <w:szCs w:val="20"/>
-          <w:shd w:val="clear" w:color="auto" w:fill="FFF0F0"/>
-        </w:rPr>
-        <w:t>"</w:t>
+          <w:color w:val="008800"/>
+          <w:sz w:val="20"/>
+          <w:szCs w:val="20"/>
+        </w:rPr>
+        <w:t>if</w:t>
+      </w:r>
+      <w:r>
+        <w:rPr>
+          <w:rFonts w:ascii="Courier New" w:eastAsia="Times New Roman" w:hAnsi="Courier New" w:cs="Courier New"/>
+          <w:noProof/>
+          <w:color w:val="333333"/>
+          <w:sz w:val="20"/>
+          <w:szCs w:val="20"/>
+        </w:rPr>
+        <w:t xml:space="preserve"> (a == b)</w:t>
+      </w:r>
+    </w:p>
+    <w:p>
+      <w:pPr>
+        <w:tabs>
+          <w:tab w:val="left" w:pos="916"/>
+          <w:tab w:val="left" w:pos="1832"/>
+          <w:tab w:val="left" w:pos="2748"/>
+          <w:tab w:val="left" w:pos="3664"/>
+          <w:tab w:val="left" w:pos="4580"/>
+          <w:tab w:val="left" w:pos="5496"/>
+          <w:tab w:val="left" w:pos="6412"/>
+          <w:tab w:val="left" w:pos="7328"/>
+          <w:tab w:val="left" w:pos="8244"/>
+          <w:tab w:val="left" w:pos="9160"/>
+          <w:tab w:val="left" w:pos="10076"/>
+          <w:tab w:val="left" w:pos="10992"/>
+          <w:tab w:val="left" w:pos="11908"/>
+          <w:tab w:val="left" w:pos="12824"/>
+          <w:tab w:val="left" w:pos="13740"/>
+          <w:tab w:val="left" w:pos="14656"/>
+        </w:tabs>
+        <w:spacing w:after="0" w:line="244" w:lineRule="atLeast"/>
+        <w:rPr>
+          <w:rFonts w:ascii="Courier New" w:eastAsia="Times New Roman" w:hAnsi="Courier New" w:cs="Courier New"/>
+          <w:noProof/>
+          <w:color w:val="333333"/>
+          <w:sz w:val="20"/>
+          <w:szCs w:val="20"/>
+        </w:rPr>
+      </w:pPr>
+      <w:r>
+        <w:rPr>
+          <w:rFonts w:ascii="Courier New" w:eastAsia="Times New Roman" w:hAnsi="Courier New" w:cs="Courier New"/>
+          <w:noProof/>
+          <w:color w:val="333333"/>
+          <w:sz w:val="20"/>
+          <w:szCs w:val="20"/>
+        </w:rPr>
+        <w:t xml:space="preserve">        is_equal = </w:t>
+      </w:r>
+      <w:r>
+        <w:rPr>
+          <w:rFonts w:ascii="Courier New" w:eastAsia="Times New Roman" w:hAnsi="Courier New" w:cs="Courier New"/>
+          <w:noProof/>
+          <w:color w:val="007020"/>
+          <w:sz w:val="20"/>
+          <w:szCs w:val="20"/>
+        </w:rPr>
+        <w:t>true</w:t>
       </w:r>
       <w:r>
         <w:rPr>
@@ -1560,36 +1571,6 @@
         </w:rPr>
         <w:t>;</w:t>
       </w:r>
-    </w:p>
-    <w:p>
-      <w:pPr>
-        <w:tabs>
-          <w:tab w:val="left" w:pos="916"/>
-          <w:tab w:val="left" w:pos="1832"/>
-          <w:tab w:val="left" w:pos="2748"/>
-          <w:tab w:val="left" w:pos="3664"/>
-          <w:tab w:val="left" w:pos="4580"/>
-          <w:tab w:val="left" w:pos="5496"/>
-          <w:tab w:val="left" w:pos="6412"/>
-          <w:tab w:val="left" w:pos="7328"/>
-          <w:tab w:val="left" w:pos="8244"/>
-          <w:tab w:val="left" w:pos="9160"/>
-          <w:tab w:val="left" w:pos="10076"/>
-          <w:tab w:val="left" w:pos="10992"/>
-          <w:tab w:val="left" w:pos="11908"/>
-          <w:tab w:val="left" w:pos="12824"/>
-          <w:tab w:val="left" w:pos="13740"/>
-          <w:tab w:val="left" w:pos="14656"/>
-        </w:tabs>
-        <w:spacing w:after="0" w:line="244" w:lineRule="atLeast"/>
-        <w:rPr>
-          <w:rFonts w:ascii="Courier New" w:eastAsia="Times New Roman" w:hAnsi="Courier New" w:cs="Courier New"/>
-          <w:noProof/>
-          <w:color w:val="333333"/>
-          <w:sz w:val="20"/>
-          <w:szCs w:val="20"/>
-        </w:rPr>
-      </w:pPr>
     </w:p>
     <w:p>
       <w:pPr>
@@ -1640,7 +1621,7 @@
           <w:sz w:val="20"/>
           <w:szCs w:val="20"/>
         </w:rPr>
-        <w:t>return</w:t>
+        <w:t>else</w:t>
       </w:r>
       <w:r>
         <w:rPr>
@@ -1658,11 +1639,71 @@
           <w:b/>
           <w:bCs/>
           <w:noProof/>
-          <w:color w:val="0000DD"/>
-          <w:sz w:val="20"/>
-          <w:szCs w:val="20"/>
-        </w:rPr>
-        <w:t>0</w:t>
+          <w:color w:val="008800"/>
+          <w:sz w:val="20"/>
+          <w:szCs w:val="20"/>
+        </w:rPr>
+        <w:t>if</w:t>
+      </w:r>
+      <w:r>
+        <w:rPr>
+          <w:rFonts w:ascii="Courier New" w:eastAsia="Times New Roman" w:hAnsi="Courier New" w:cs="Courier New"/>
+          <w:noProof/>
+          <w:color w:val="333333"/>
+          <w:sz w:val="20"/>
+          <w:szCs w:val="20"/>
+        </w:rPr>
+        <w:t xml:space="preserve"> (a == c)</w:t>
+      </w:r>
+    </w:p>
+    <w:p>
+      <w:pPr>
+        <w:tabs>
+          <w:tab w:val="left" w:pos="916"/>
+          <w:tab w:val="left" w:pos="1832"/>
+          <w:tab w:val="left" w:pos="2748"/>
+          <w:tab w:val="left" w:pos="3664"/>
+          <w:tab w:val="left" w:pos="4580"/>
+          <w:tab w:val="left" w:pos="5496"/>
+          <w:tab w:val="left" w:pos="6412"/>
+          <w:tab w:val="left" w:pos="7328"/>
+          <w:tab w:val="left" w:pos="8244"/>
+          <w:tab w:val="left" w:pos="9160"/>
+          <w:tab w:val="left" w:pos="10076"/>
+          <w:tab w:val="left" w:pos="10992"/>
+          <w:tab w:val="left" w:pos="11908"/>
+          <w:tab w:val="left" w:pos="12824"/>
+          <w:tab w:val="left" w:pos="13740"/>
+          <w:tab w:val="left" w:pos="14656"/>
+        </w:tabs>
+        <w:spacing w:after="0" w:line="244" w:lineRule="atLeast"/>
+        <w:rPr>
+          <w:rFonts w:ascii="Courier New" w:eastAsia="Times New Roman" w:hAnsi="Courier New" w:cs="Courier New"/>
+          <w:noProof/>
+          <w:color w:val="333333"/>
+          <w:sz w:val="20"/>
+          <w:szCs w:val="20"/>
+        </w:rPr>
+      </w:pPr>
+      <w:r>
+        <w:rPr>
+          <w:rFonts w:ascii="Courier New" w:eastAsia="Times New Roman" w:hAnsi="Courier New" w:cs="Courier New"/>
+          <w:noProof/>
+          <w:color w:val="333333"/>
+          <w:sz w:val="20"/>
+          <w:szCs w:val="20"/>
+        </w:rPr>
+        <w:t xml:space="preserve">        is_equal = </w:t>
+      </w:r>
+      <w:r>
+        <w:rPr>
+          <w:rFonts w:ascii="Courier New" w:eastAsia="Times New Roman" w:hAnsi="Courier New" w:cs="Courier New"/>
+          <w:noProof/>
+          <w:color w:val="007020"/>
+          <w:sz w:val="20"/>
+          <w:szCs w:val="20"/>
+        </w:rPr>
+        <w:t>true</w:t>
       </w:r>
       <w:r>
         <w:rPr>
@@ -1712,60 +1753,8 @@
           <w:sz w:val="20"/>
           <w:szCs w:val="20"/>
         </w:rPr>
-        <w:t>}</w:t>
-      </w:r>
-      <w:bookmarkStart w:id="0" w:name="_GoBack"/>
-      <w:bookmarkEnd w:id="0"/>
-    </w:p>
-    <w:p>
-      <w:pPr>
-        <w:rPr>
-          <w:noProof/>
-        </w:rPr>
-      </w:pPr>
-    </w:p>
-    <w:p>
-      <w:pPr>
-        <w:rPr>
-          <w:noProof/>
-        </w:rPr>
-      </w:pPr>
-      <w:r>
-        <w:rPr>
-          <w:noProof/>
-        </w:rPr>
-        <w:t>Python:</w:t>
-      </w:r>
-    </w:p>
-    <w:p>
-      <w:pPr>
-        <w:tabs>
-          <w:tab w:val="left" w:pos="916"/>
-          <w:tab w:val="left" w:pos="1832"/>
-          <w:tab w:val="left" w:pos="2748"/>
-          <w:tab w:val="left" w:pos="3664"/>
-          <w:tab w:val="left" w:pos="4580"/>
-          <w:tab w:val="left" w:pos="5496"/>
-          <w:tab w:val="left" w:pos="6412"/>
-          <w:tab w:val="left" w:pos="7328"/>
-          <w:tab w:val="left" w:pos="8244"/>
-          <w:tab w:val="left" w:pos="9160"/>
-          <w:tab w:val="left" w:pos="10076"/>
-          <w:tab w:val="left" w:pos="10992"/>
-          <w:tab w:val="left" w:pos="11908"/>
-          <w:tab w:val="left" w:pos="12824"/>
-          <w:tab w:val="left" w:pos="13740"/>
-          <w:tab w:val="left" w:pos="14656"/>
-        </w:tabs>
-        <w:spacing w:after="0" w:line="244" w:lineRule="atLeast"/>
-        <w:rPr>
-          <w:rFonts w:ascii="Courier New" w:eastAsia="Times New Roman" w:hAnsi="Courier New" w:cs="Courier New"/>
-          <w:noProof/>
-          <w:color w:val="333333"/>
-          <w:sz w:val="20"/>
-          <w:szCs w:val="20"/>
-        </w:rPr>
-      </w:pPr>
+        <w:t xml:space="preserve">    </w:t>
+      </w:r>
       <w:r>
         <w:rPr>
           <w:rFonts w:ascii="Courier New" w:eastAsia="Times New Roman" w:hAnsi="Courier New" w:cs="Courier New"/>
@@ -1776,7 +1765,7 @@
           <w:sz w:val="20"/>
           <w:szCs w:val="20"/>
         </w:rPr>
-        <w:t>def</w:t>
+        <w:t>else</w:t>
       </w:r>
       <w:r>
         <w:rPr>
@@ -1794,6 +1783,644 @@
           <w:b/>
           <w:bCs/>
           <w:noProof/>
+          <w:color w:val="008800"/>
+          <w:sz w:val="20"/>
+          <w:szCs w:val="20"/>
+        </w:rPr>
+        <w:t>if</w:t>
+      </w:r>
+      <w:r>
+        <w:rPr>
+          <w:rFonts w:ascii="Courier New" w:eastAsia="Times New Roman" w:hAnsi="Courier New" w:cs="Courier New"/>
+          <w:noProof/>
+          <w:color w:val="333333"/>
+          <w:sz w:val="20"/>
+          <w:szCs w:val="20"/>
+        </w:rPr>
+        <w:t xml:space="preserve"> (b == c)</w:t>
+      </w:r>
+    </w:p>
+    <w:p>
+      <w:pPr>
+        <w:tabs>
+          <w:tab w:val="left" w:pos="916"/>
+          <w:tab w:val="left" w:pos="1832"/>
+          <w:tab w:val="left" w:pos="2748"/>
+          <w:tab w:val="left" w:pos="3664"/>
+          <w:tab w:val="left" w:pos="4580"/>
+          <w:tab w:val="left" w:pos="5496"/>
+          <w:tab w:val="left" w:pos="6412"/>
+          <w:tab w:val="left" w:pos="7328"/>
+          <w:tab w:val="left" w:pos="8244"/>
+          <w:tab w:val="left" w:pos="9160"/>
+          <w:tab w:val="left" w:pos="10076"/>
+          <w:tab w:val="left" w:pos="10992"/>
+          <w:tab w:val="left" w:pos="11908"/>
+          <w:tab w:val="left" w:pos="12824"/>
+          <w:tab w:val="left" w:pos="13740"/>
+          <w:tab w:val="left" w:pos="14656"/>
+        </w:tabs>
+        <w:spacing w:after="0" w:line="244" w:lineRule="atLeast"/>
+        <w:rPr>
+          <w:rFonts w:ascii="Courier New" w:eastAsia="Times New Roman" w:hAnsi="Courier New" w:cs="Courier New"/>
+          <w:noProof/>
+          <w:color w:val="333333"/>
+          <w:sz w:val="20"/>
+          <w:szCs w:val="20"/>
+        </w:rPr>
+      </w:pPr>
+      <w:r>
+        <w:rPr>
+          <w:rFonts w:ascii="Courier New" w:eastAsia="Times New Roman" w:hAnsi="Courier New" w:cs="Courier New"/>
+          <w:noProof/>
+          <w:color w:val="333333"/>
+          <w:sz w:val="20"/>
+          <w:szCs w:val="20"/>
+        </w:rPr>
+        <w:t xml:space="preserve">        is_equal = </w:t>
+      </w:r>
+      <w:r>
+        <w:rPr>
+          <w:rFonts w:ascii="Courier New" w:eastAsia="Times New Roman" w:hAnsi="Courier New" w:cs="Courier New"/>
+          <w:noProof/>
+          <w:color w:val="007020"/>
+          <w:sz w:val="20"/>
+          <w:szCs w:val="20"/>
+        </w:rPr>
+        <w:t>true</w:t>
+      </w:r>
+      <w:r>
+        <w:rPr>
+          <w:rFonts w:ascii="Courier New" w:eastAsia="Times New Roman" w:hAnsi="Courier New" w:cs="Courier New"/>
+          <w:noProof/>
+          <w:color w:val="333333"/>
+          <w:sz w:val="20"/>
+          <w:szCs w:val="20"/>
+        </w:rPr>
+        <w:t>;</w:t>
+      </w:r>
+    </w:p>
+    <w:p>
+      <w:pPr>
+        <w:tabs>
+          <w:tab w:val="left" w:pos="916"/>
+          <w:tab w:val="left" w:pos="1832"/>
+          <w:tab w:val="left" w:pos="2748"/>
+          <w:tab w:val="left" w:pos="3664"/>
+          <w:tab w:val="left" w:pos="4580"/>
+          <w:tab w:val="left" w:pos="5496"/>
+          <w:tab w:val="left" w:pos="6412"/>
+          <w:tab w:val="left" w:pos="7328"/>
+          <w:tab w:val="left" w:pos="8244"/>
+          <w:tab w:val="left" w:pos="9160"/>
+          <w:tab w:val="left" w:pos="10076"/>
+          <w:tab w:val="left" w:pos="10992"/>
+          <w:tab w:val="left" w:pos="11908"/>
+          <w:tab w:val="left" w:pos="12824"/>
+          <w:tab w:val="left" w:pos="13740"/>
+          <w:tab w:val="left" w:pos="14656"/>
+        </w:tabs>
+        <w:spacing w:after="0" w:line="244" w:lineRule="atLeast"/>
+        <w:rPr>
+          <w:rFonts w:ascii="Courier New" w:eastAsia="Times New Roman" w:hAnsi="Courier New" w:cs="Courier New"/>
+          <w:noProof/>
+          <w:color w:val="333333"/>
+          <w:sz w:val="20"/>
+          <w:szCs w:val="20"/>
+        </w:rPr>
+      </w:pPr>
+      <w:r>
+        <w:rPr>
+          <w:rFonts w:ascii="Courier New" w:eastAsia="Times New Roman" w:hAnsi="Courier New" w:cs="Courier New"/>
+          <w:noProof/>
+          <w:color w:val="333333"/>
+          <w:sz w:val="20"/>
+          <w:szCs w:val="20"/>
+        </w:rPr>
+        <w:t xml:space="preserve">    </w:t>
+      </w:r>
+      <w:r>
+        <w:rPr>
+          <w:rFonts w:ascii="Courier New" w:eastAsia="Times New Roman" w:hAnsi="Courier New" w:cs="Courier New"/>
+          <w:b/>
+          <w:bCs/>
+          <w:noProof/>
+          <w:color w:val="008800"/>
+          <w:sz w:val="20"/>
+          <w:szCs w:val="20"/>
+        </w:rPr>
+        <w:t>else</w:t>
+      </w:r>
+    </w:p>
+    <w:p>
+      <w:pPr>
+        <w:tabs>
+          <w:tab w:val="left" w:pos="916"/>
+          <w:tab w:val="left" w:pos="1832"/>
+          <w:tab w:val="left" w:pos="2748"/>
+          <w:tab w:val="left" w:pos="3664"/>
+          <w:tab w:val="left" w:pos="4580"/>
+          <w:tab w:val="left" w:pos="5496"/>
+          <w:tab w:val="left" w:pos="6412"/>
+          <w:tab w:val="left" w:pos="7328"/>
+          <w:tab w:val="left" w:pos="8244"/>
+          <w:tab w:val="left" w:pos="9160"/>
+          <w:tab w:val="left" w:pos="10076"/>
+          <w:tab w:val="left" w:pos="10992"/>
+          <w:tab w:val="left" w:pos="11908"/>
+          <w:tab w:val="left" w:pos="12824"/>
+          <w:tab w:val="left" w:pos="13740"/>
+          <w:tab w:val="left" w:pos="14656"/>
+        </w:tabs>
+        <w:spacing w:after="0" w:line="244" w:lineRule="atLeast"/>
+        <w:rPr>
+          <w:rFonts w:ascii="Courier New" w:eastAsia="Times New Roman" w:hAnsi="Courier New" w:cs="Courier New"/>
+          <w:noProof/>
+          <w:color w:val="333333"/>
+          <w:sz w:val="20"/>
+          <w:szCs w:val="20"/>
+        </w:rPr>
+      </w:pPr>
+      <w:r>
+        <w:rPr>
+          <w:rFonts w:ascii="Courier New" w:eastAsia="Times New Roman" w:hAnsi="Courier New" w:cs="Courier New"/>
+          <w:noProof/>
+          <w:color w:val="333333"/>
+          <w:sz w:val="20"/>
+          <w:szCs w:val="20"/>
+        </w:rPr>
+        <w:t xml:space="preserve">        is_equal = </w:t>
+      </w:r>
+      <w:r>
+        <w:rPr>
+          <w:rFonts w:ascii="Courier New" w:eastAsia="Times New Roman" w:hAnsi="Courier New" w:cs="Courier New"/>
+          <w:noProof/>
+          <w:color w:val="007020"/>
+          <w:sz w:val="20"/>
+          <w:szCs w:val="20"/>
+        </w:rPr>
+        <w:t>false</w:t>
+      </w:r>
+      <w:r>
+        <w:rPr>
+          <w:rFonts w:ascii="Courier New" w:eastAsia="Times New Roman" w:hAnsi="Courier New" w:cs="Courier New"/>
+          <w:noProof/>
+          <w:color w:val="333333"/>
+          <w:sz w:val="20"/>
+          <w:szCs w:val="20"/>
+        </w:rPr>
+        <w:t>;</w:t>
+      </w:r>
+    </w:p>
+    <w:p>
+      <w:pPr>
+        <w:tabs>
+          <w:tab w:val="left" w:pos="916"/>
+          <w:tab w:val="left" w:pos="1832"/>
+          <w:tab w:val="left" w:pos="2748"/>
+          <w:tab w:val="left" w:pos="3664"/>
+          <w:tab w:val="left" w:pos="4580"/>
+          <w:tab w:val="left" w:pos="5496"/>
+          <w:tab w:val="left" w:pos="6412"/>
+          <w:tab w:val="left" w:pos="7328"/>
+          <w:tab w:val="left" w:pos="8244"/>
+          <w:tab w:val="left" w:pos="9160"/>
+          <w:tab w:val="left" w:pos="10076"/>
+          <w:tab w:val="left" w:pos="10992"/>
+          <w:tab w:val="left" w:pos="11908"/>
+          <w:tab w:val="left" w:pos="12824"/>
+          <w:tab w:val="left" w:pos="13740"/>
+          <w:tab w:val="left" w:pos="14656"/>
+        </w:tabs>
+        <w:spacing w:after="0" w:line="244" w:lineRule="atLeast"/>
+        <w:rPr>
+          <w:rFonts w:ascii="Courier New" w:eastAsia="Times New Roman" w:hAnsi="Courier New" w:cs="Courier New"/>
+          <w:noProof/>
+          <w:color w:val="333333"/>
+          <w:sz w:val="20"/>
+          <w:szCs w:val="20"/>
+        </w:rPr>
+      </w:pPr>
+    </w:p>
+    <w:p>
+      <w:pPr>
+        <w:tabs>
+          <w:tab w:val="left" w:pos="916"/>
+          <w:tab w:val="left" w:pos="1832"/>
+          <w:tab w:val="left" w:pos="2748"/>
+          <w:tab w:val="left" w:pos="3664"/>
+          <w:tab w:val="left" w:pos="4580"/>
+          <w:tab w:val="left" w:pos="5496"/>
+          <w:tab w:val="left" w:pos="6412"/>
+          <w:tab w:val="left" w:pos="7328"/>
+          <w:tab w:val="left" w:pos="8244"/>
+          <w:tab w:val="left" w:pos="9160"/>
+          <w:tab w:val="left" w:pos="10076"/>
+          <w:tab w:val="left" w:pos="10992"/>
+          <w:tab w:val="left" w:pos="11908"/>
+          <w:tab w:val="left" w:pos="12824"/>
+          <w:tab w:val="left" w:pos="13740"/>
+          <w:tab w:val="left" w:pos="14656"/>
+        </w:tabs>
+        <w:spacing w:after="0" w:line="244" w:lineRule="atLeast"/>
+        <w:rPr>
+          <w:rFonts w:ascii="Courier New" w:eastAsia="Times New Roman" w:hAnsi="Courier New" w:cs="Courier New"/>
+          <w:noProof/>
+          <w:color w:val="333333"/>
+          <w:sz w:val="20"/>
+          <w:szCs w:val="20"/>
+        </w:rPr>
+      </w:pPr>
+      <w:r>
+        <w:rPr>
+          <w:rFonts w:ascii="Courier New" w:eastAsia="Times New Roman" w:hAnsi="Courier New" w:cs="Courier New"/>
+          <w:noProof/>
+          <w:color w:val="333333"/>
+          <w:sz w:val="20"/>
+          <w:szCs w:val="20"/>
+        </w:rPr>
+        <w:t xml:space="preserve">    string result = (is_equal) ? </w:t>
+      </w:r>
+      <w:r>
+        <w:rPr>
+          <w:rFonts w:ascii="Courier New" w:eastAsia="Times New Roman" w:hAnsi="Courier New" w:cs="Courier New"/>
+          <w:noProof/>
+          <w:color w:val="333333"/>
+          <w:sz w:val="20"/>
+          <w:szCs w:val="20"/>
+          <w:shd w:val="clear" w:color="auto" w:fill="FFF0F0"/>
+        </w:rPr>
+        <w:t>"є хоча б одна пара"</w:t>
+      </w:r>
+      <w:r>
+        <w:rPr>
+          <w:rFonts w:ascii="Courier New" w:eastAsia="Times New Roman" w:hAnsi="Courier New" w:cs="Courier New"/>
+          <w:noProof/>
+          <w:color w:val="333333"/>
+          <w:sz w:val="20"/>
+          <w:szCs w:val="20"/>
+        </w:rPr>
+        <w:t xml:space="preserve"> : </w:t>
+      </w:r>
+      <w:r>
+        <w:rPr>
+          <w:rFonts w:ascii="Courier New" w:eastAsia="Times New Roman" w:hAnsi="Courier New" w:cs="Courier New"/>
+          <w:noProof/>
+          <w:color w:val="333333"/>
+          <w:sz w:val="20"/>
+          <w:szCs w:val="20"/>
+          <w:shd w:val="clear" w:color="auto" w:fill="FFF0F0"/>
+        </w:rPr>
+        <w:t>"немає хоча б однієї пари"</w:t>
+      </w:r>
+      <w:r>
+        <w:rPr>
+          <w:rFonts w:ascii="Courier New" w:eastAsia="Times New Roman" w:hAnsi="Courier New" w:cs="Courier New"/>
+          <w:noProof/>
+          <w:color w:val="333333"/>
+          <w:sz w:val="20"/>
+          <w:szCs w:val="20"/>
+        </w:rPr>
+        <w:t>;</w:t>
+      </w:r>
+    </w:p>
+    <w:p>
+      <w:pPr>
+        <w:tabs>
+          <w:tab w:val="left" w:pos="916"/>
+          <w:tab w:val="left" w:pos="1832"/>
+          <w:tab w:val="left" w:pos="2748"/>
+          <w:tab w:val="left" w:pos="3664"/>
+          <w:tab w:val="left" w:pos="4580"/>
+          <w:tab w:val="left" w:pos="5496"/>
+          <w:tab w:val="left" w:pos="6412"/>
+          <w:tab w:val="left" w:pos="7328"/>
+          <w:tab w:val="left" w:pos="8244"/>
+          <w:tab w:val="left" w:pos="9160"/>
+          <w:tab w:val="left" w:pos="10076"/>
+          <w:tab w:val="left" w:pos="10992"/>
+          <w:tab w:val="left" w:pos="11908"/>
+          <w:tab w:val="left" w:pos="12824"/>
+          <w:tab w:val="left" w:pos="13740"/>
+          <w:tab w:val="left" w:pos="14656"/>
+        </w:tabs>
+        <w:spacing w:after="0" w:line="244" w:lineRule="atLeast"/>
+        <w:rPr>
+          <w:rFonts w:ascii="Courier New" w:eastAsia="Times New Roman" w:hAnsi="Courier New" w:cs="Courier New"/>
+          <w:noProof/>
+          <w:color w:val="333333"/>
+          <w:sz w:val="20"/>
+          <w:szCs w:val="20"/>
+        </w:rPr>
+      </w:pPr>
+      <w:r>
+        <w:rPr>
+          <w:rFonts w:ascii="Courier New" w:eastAsia="Times New Roman" w:hAnsi="Courier New" w:cs="Courier New"/>
+          <w:noProof/>
+          <w:color w:val="333333"/>
+          <w:sz w:val="20"/>
+          <w:szCs w:val="20"/>
+        </w:rPr>
+        <w:t xml:space="preserve">    cout &lt;&lt; </w:t>
+      </w:r>
+      <w:r>
+        <w:rPr>
+          <w:rFonts w:ascii="Courier New" w:eastAsia="Times New Roman" w:hAnsi="Courier New" w:cs="Courier New"/>
+          <w:noProof/>
+          <w:color w:val="333333"/>
+          <w:sz w:val="20"/>
+          <w:szCs w:val="20"/>
+          <w:shd w:val="clear" w:color="auto" w:fill="FFF0F0"/>
+        </w:rPr>
+        <w:t>"Серед цих чисел "</w:t>
+      </w:r>
+      <w:r>
+        <w:rPr>
+          <w:rFonts w:ascii="Courier New" w:eastAsia="Times New Roman" w:hAnsi="Courier New" w:cs="Courier New"/>
+          <w:noProof/>
+          <w:color w:val="333333"/>
+          <w:sz w:val="20"/>
+          <w:szCs w:val="20"/>
+        </w:rPr>
+        <w:t xml:space="preserve"> &lt;&lt; result &lt;&lt; </w:t>
+      </w:r>
+      <w:r>
+        <w:rPr>
+          <w:rFonts w:ascii="Courier New" w:eastAsia="Times New Roman" w:hAnsi="Courier New" w:cs="Courier New"/>
+          <w:noProof/>
+          <w:color w:val="333333"/>
+          <w:sz w:val="20"/>
+          <w:szCs w:val="20"/>
+          <w:shd w:val="clear" w:color="auto" w:fill="FFF0F0"/>
+        </w:rPr>
+        <w:t>" рівних між собою</w:t>
+      </w:r>
+      <w:r>
+        <w:rPr>
+          <w:rFonts w:ascii="Courier New" w:eastAsia="Times New Roman" w:hAnsi="Courier New" w:cs="Courier New"/>
+          <w:b/>
+          <w:bCs/>
+          <w:noProof/>
+          <w:color w:val="666666"/>
+          <w:sz w:val="20"/>
+          <w:szCs w:val="20"/>
+          <w:shd w:val="clear" w:color="auto" w:fill="FFF0F0"/>
+        </w:rPr>
+        <w:t>\n</w:t>
+      </w:r>
+      <w:r>
+        <w:rPr>
+          <w:rFonts w:ascii="Courier New" w:eastAsia="Times New Roman" w:hAnsi="Courier New" w:cs="Courier New"/>
+          <w:noProof/>
+          <w:color w:val="333333"/>
+          <w:sz w:val="20"/>
+          <w:szCs w:val="20"/>
+          <w:shd w:val="clear" w:color="auto" w:fill="FFF0F0"/>
+        </w:rPr>
+        <w:t>"</w:t>
+      </w:r>
+      <w:r>
+        <w:rPr>
+          <w:rFonts w:ascii="Courier New" w:eastAsia="Times New Roman" w:hAnsi="Courier New" w:cs="Courier New"/>
+          <w:noProof/>
+          <w:color w:val="333333"/>
+          <w:sz w:val="20"/>
+          <w:szCs w:val="20"/>
+        </w:rPr>
+        <w:t>;</w:t>
+      </w:r>
+    </w:p>
+    <w:p>
+      <w:pPr>
+        <w:tabs>
+          <w:tab w:val="left" w:pos="916"/>
+          <w:tab w:val="left" w:pos="1832"/>
+          <w:tab w:val="left" w:pos="2748"/>
+          <w:tab w:val="left" w:pos="3664"/>
+          <w:tab w:val="left" w:pos="4580"/>
+          <w:tab w:val="left" w:pos="5496"/>
+          <w:tab w:val="left" w:pos="6412"/>
+          <w:tab w:val="left" w:pos="7328"/>
+          <w:tab w:val="left" w:pos="8244"/>
+          <w:tab w:val="left" w:pos="9160"/>
+          <w:tab w:val="left" w:pos="10076"/>
+          <w:tab w:val="left" w:pos="10992"/>
+          <w:tab w:val="left" w:pos="11908"/>
+          <w:tab w:val="left" w:pos="12824"/>
+          <w:tab w:val="left" w:pos="13740"/>
+          <w:tab w:val="left" w:pos="14656"/>
+        </w:tabs>
+        <w:spacing w:after="0" w:line="244" w:lineRule="atLeast"/>
+        <w:rPr>
+          <w:rFonts w:ascii="Courier New" w:eastAsia="Times New Roman" w:hAnsi="Courier New" w:cs="Courier New"/>
+          <w:noProof/>
+          <w:color w:val="333333"/>
+          <w:sz w:val="20"/>
+          <w:szCs w:val="20"/>
+        </w:rPr>
+      </w:pPr>
+    </w:p>
+    <w:p>
+      <w:pPr>
+        <w:tabs>
+          <w:tab w:val="left" w:pos="916"/>
+          <w:tab w:val="left" w:pos="1832"/>
+          <w:tab w:val="left" w:pos="2748"/>
+          <w:tab w:val="left" w:pos="3664"/>
+          <w:tab w:val="left" w:pos="4580"/>
+          <w:tab w:val="left" w:pos="5496"/>
+          <w:tab w:val="left" w:pos="6412"/>
+          <w:tab w:val="left" w:pos="7328"/>
+          <w:tab w:val="left" w:pos="8244"/>
+          <w:tab w:val="left" w:pos="9160"/>
+          <w:tab w:val="left" w:pos="10076"/>
+          <w:tab w:val="left" w:pos="10992"/>
+          <w:tab w:val="left" w:pos="11908"/>
+          <w:tab w:val="left" w:pos="12824"/>
+          <w:tab w:val="left" w:pos="13740"/>
+          <w:tab w:val="left" w:pos="14656"/>
+        </w:tabs>
+        <w:spacing w:after="0" w:line="244" w:lineRule="atLeast"/>
+        <w:rPr>
+          <w:rFonts w:ascii="Courier New" w:eastAsia="Times New Roman" w:hAnsi="Courier New" w:cs="Courier New"/>
+          <w:noProof/>
+          <w:color w:val="333333"/>
+          <w:sz w:val="20"/>
+          <w:szCs w:val="20"/>
+        </w:rPr>
+      </w:pPr>
+      <w:r>
+        <w:rPr>
+          <w:rFonts w:ascii="Courier New" w:eastAsia="Times New Roman" w:hAnsi="Courier New" w:cs="Courier New"/>
+          <w:noProof/>
+          <w:color w:val="333333"/>
+          <w:sz w:val="20"/>
+          <w:szCs w:val="20"/>
+        </w:rPr>
+        <w:t xml:space="preserve">    </w:t>
+      </w:r>
+      <w:r>
+        <w:rPr>
+          <w:rFonts w:ascii="Courier New" w:eastAsia="Times New Roman" w:hAnsi="Courier New" w:cs="Courier New"/>
+          <w:b/>
+          <w:bCs/>
+          <w:noProof/>
+          <w:color w:val="008800"/>
+          <w:sz w:val="20"/>
+          <w:szCs w:val="20"/>
+        </w:rPr>
+        <w:t>return</w:t>
+      </w:r>
+      <w:r>
+        <w:rPr>
+          <w:rFonts w:ascii="Courier New" w:eastAsia="Times New Roman" w:hAnsi="Courier New" w:cs="Courier New"/>
+          <w:noProof/>
+          <w:color w:val="333333"/>
+          <w:sz w:val="20"/>
+          <w:szCs w:val="20"/>
+        </w:rPr>
+        <w:t xml:space="preserve"> </w:t>
+      </w:r>
+      <w:r>
+        <w:rPr>
+          <w:rFonts w:ascii="Courier New" w:eastAsia="Times New Roman" w:hAnsi="Courier New" w:cs="Courier New"/>
+          <w:b/>
+          <w:bCs/>
+          <w:noProof/>
+          <w:color w:val="0000DD"/>
+          <w:sz w:val="20"/>
+          <w:szCs w:val="20"/>
+        </w:rPr>
+        <w:t>0</w:t>
+      </w:r>
+      <w:r>
+        <w:rPr>
+          <w:rFonts w:ascii="Courier New" w:eastAsia="Times New Roman" w:hAnsi="Courier New" w:cs="Courier New"/>
+          <w:noProof/>
+          <w:color w:val="333333"/>
+          <w:sz w:val="20"/>
+          <w:szCs w:val="20"/>
+        </w:rPr>
+        <w:t>;</w:t>
+      </w:r>
+    </w:p>
+    <w:p>
+      <w:pPr>
+        <w:tabs>
+          <w:tab w:val="left" w:pos="916"/>
+          <w:tab w:val="left" w:pos="1832"/>
+          <w:tab w:val="left" w:pos="2748"/>
+          <w:tab w:val="left" w:pos="3664"/>
+          <w:tab w:val="left" w:pos="4580"/>
+          <w:tab w:val="left" w:pos="5496"/>
+          <w:tab w:val="left" w:pos="6412"/>
+          <w:tab w:val="left" w:pos="7328"/>
+          <w:tab w:val="left" w:pos="8244"/>
+          <w:tab w:val="left" w:pos="9160"/>
+          <w:tab w:val="left" w:pos="10076"/>
+          <w:tab w:val="left" w:pos="10992"/>
+          <w:tab w:val="left" w:pos="11908"/>
+          <w:tab w:val="left" w:pos="12824"/>
+          <w:tab w:val="left" w:pos="13740"/>
+          <w:tab w:val="left" w:pos="14656"/>
+        </w:tabs>
+        <w:spacing w:after="0" w:line="244" w:lineRule="atLeast"/>
+        <w:rPr>
+          <w:rFonts w:ascii="Courier New" w:eastAsia="Times New Roman" w:hAnsi="Courier New" w:cs="Courier New"/>
+          <w:noProof/>
+          <w:color w:val="333333"/>
+          <w:sz w:val="20"/>
+          <w:szCs w:val="20"/>
+        </w:rPr>
+      </w:pPr>
+      <w:r>
+        <w:rPr>
+          <w:rFonts w:ascii="Courier New" w:eastAsia="Times New Roman" w:hAnsi="Courier New" w:cs="Courier New"/>
+          <w:noProof/>
+          <w:color w:val="333333"/>
+          <w:sz w:val="20"/>
+          <w:szCs w:val="20"/>
+        </w:rPr>
+        <w:t>}</w:t>
+      </w:r>
+    </w:p>
+    <w:p>
+      <w:pPr>
+        <w:rPr>
+          <w:noProof/>
+        </w:rPr>
+      </w:pPr>
+    </w:p>
+    <w:p>
+      <w:pPr>
+        <w:rPr>
+          <w:noProof/>
+        </w:rPr>
+      </w:pPr>
+      <w:r>
+        <w:rPr>
+          <w:noProof/>
+        </w:rPr>
+        <w:t>Python:</w:t>
+      </w:r>
+    </w:p>
+    <w:p>
+      <w:pPr>
+        <w:tabs>
+          <w:tab w:val="left" w:pos="916"/>
+          <w:tab w:val="left" w:pos="1832"/>
+          <w:tab w:val="left" w:pos="2748"/>
+          <w:tab w:val="left" w:pos="3664"/>
+          <w:tab w:val="left" w:pos="4580"/>
+          <w:tab w:val="left" w:pos="5496"/>
+          <w:tab w:val="left" w:pos="6412"/>
+          <w:tab w:val="left" w:pos="7328"/>
+          <w:tab w:val="left" w:pos="8244"/>
+          <w:tab w:val="left" w:pos="9160"/>
+          <w:tab w:val="left" w:pos="10076"/>
+          <w:tab w:val="left" w:pos="10992"/>
+          <w:tab w:val="left" w:pos="11908"/>
+          <w:tab w:val="left" w:pos="12824"/>
+          <w:tab w:val="left" w:pos="13740"/>
+          <w:tab w:val="left" w:pos="14656"/>
+        </w:tabs>
+        <w:spacing w:after="0" w:line="244" w:lineRule="atLeast"/>
+        <w:rPr>
+          <w:rFonts w:ascii="Courier New" w:eastAsia="Times New Roman" w:hAnsi="Courier New" w:cs="Courier New"/>
+          <w:noProof/>
+          <w:color w:val="333333"/>
+          <w:sz w:val="20"/>
+          <w:szCs w:val="20"/>
+        </w:rPr>
+      </w:pPr>
+      <w:r>
+        <w:rPr>
+          <w:rFonts w:ascii="Courier New" w:eastAsia="Times New Roman" w:hAnsi="Courier New" w:cs="Courier New"/>
+          <w:b/>
+          <w:bCs/>
+          <w:noProof/>
+          <w:color w:val="008800"/>
+          <w:sz w:val="20"/>
+          <w:szCs w:val="20"/>
+        </w:rPr>
+        <w:t>def</w:t>
+      </w:r>
+      <w:r>
+        <w:rPr>
+          <w:rFonts w:ascii="Courier New" w:eastAsia="Times New Roman" w:hAnsi="Courier New" w:cs="Courier New"/>
+          <w:noProof/>
+          <w:color w:val="333333"/>
+          <w:sz w:val="20"/>
+          <w:szCs w:val="20"/>
+        </w:rPr>
+        <w:t xml:space="preserve"> </w:t>
+      </w:r>
+      <w:r>
+        <w:rPr>
+          <w:rFonts w:ascii="Courier New" w:eastAsia="Times New Roman" w:hAnsi="Courier New" w:cs="Courier New"/>
+          <w:b/>
+          <w:bCs/>
+          <w:noProof/>
           <w:color w:val="0066BB"/>
           <w:sz w:val="20"/>
           <w:szCs w:val="20"/>
@@ -2205,7 +2832,7 @@
           <w:sz w:val="20"/>
           <w:szCs w:val="20"/>
         </w:rPr>
-        <w:t xml:space="preserve">    is_equal = (a == b) </w:t>
+        <w:t xml:space="preserve">    </w:t>
       </w:r>
       <w:r>
         <w:rPr>
@@ -2213,21 +2840,61 @@
           <w:b/>
           <w:bCs/>
           <w:noProof/>
-          <w:color w:val="000000"/>
-          <w:sz w:val="20"/>
-          <w:szCs w:val="20"/>
-        </w:rPr>
-        <w:t>or</w:t>
-      </w:r>
-      <w:r>
-        <w:rPr>
-          <w:rFonts w:ascii="Courier New" w:eastAsia="Times New Roman" w:hAnsi="Courier New" w:cs="Courier New"/>
-          <w:noProof/>
-          <w:color w:val="333333"/>
-          <w:sz w:val="20"/>
-          <w:szCs w:val="20"/>
-        </w:rPr>
-        <w:t xml:space="preserve"> (a == c) </w:t>
+          <w:color w:val="008800"/>
+          <w:sz w:val="20"/>
+          <w:szCs w:val="20"/>
+        </w:rPr>
+        <w:t>if</w:t>
+      </w:r>
+      <w:r>
+        <w:rPr>
+          <w:rFonts w:ascii="Courier New" w:eastAsia="Times New Roman" w:hAnsi="Courier New" w:cs="Courier New"/>
+          <w:noProof/>
+          <w:color w:val="333333"/>
+          <w:sz w:val="20"/>
+          <w:szCs w:val="20"/>
+        </w:rPr>
+        <w:t xml:space="preserve"> a == b:</w:t>
+      </w:r>
+    </w:p>
+    <w:p>
+      <w:pPr>
+        <w:tabs>
+          <w:tab w:val="left" w:pos="916"/>
+          <w:tab w:val="left" w:pos="1832"/>
+          <w:tab w:val="left" w:pos="2748"/>
+          <w:tab w:val="left" w:pos="3664"/>
+          <w:tab w:val="left" w:pos="4580"/>
+          <w:tab w:val="left" w:pos="5496"/>
+          <w:tab w:val="left" w:pos="6412"/>
+          <w:tab w:val="left" w:pos="7328"/>
+          <w:tab w:val="left" w:pos="8244"/>
+          <w:tab w:val="left" w:pos="9160"/>
+          <w:tab w:val="left" w:pos="10076"/>
+          <w:tab w:val="left" w:pos="10992"/>
+          <w:tab w:val="left" w:pos="11908"/>
+          <w:tab w:val="left" w:pos="12824"/>
+          <w:tab w:val="left" w:pos="13740"/>
+          <w:tab w:val="left" w:pos="14656"/>
+        </w:tabs>
+        <w:spacing w:after="0" w:line="244" w:lineRule="atLeast"/>
+        <w:rPr>
+          <w:rFonts w:ascii="Courier New" w:eastAsia="Times New Roman" w:hAnsi="Courier New" w:cs="Courier New"/>
+          <w:noProof/>
+          <w:color w:val="333333"/>
+          <w:sz w:val="20"/>
+          <w:szCs w:val="20"/>
+        </w:rPr>
+      </w:pPr>
+      <w:r>
+        <w:rPr>
+          <w:rFonts w:ascii="Courier New" w:eastAsia="Times New Roman" w:hAnsi="Courier New" w:cs="Courier New"/>
+          <w:noProof/>
+          <w:color w:val="333333"/>
+          <w:sz w:val="20"/>
+          <w:szCs w:val="20"/>
+        </w:rPr>
+        <w:t xml:space="preserve">        is_equal = </w:t>
       </w:r>
       <w:r>
         <w:rPr>
@@ -2235,112 +2902,51 @@
           <w:b/>
           <w:bCs/>
           <w:noProof/>
-          <w:color w:val="000000"/>
-          <w:sz w:val="20"/>
-          <w:szCs w:val="20"/>
-        </w:rPr>
-        <w:t>or</w:t>
-      </w:r>
-      <w:r>
-        <w:rPr>
-          <w:rFonts w:ascii="Courier New" w:eastAsia="Times New Roman" w:hAnsi="Courier New" w:cs="Courier New"/>
-          <w:noProof/>
-          <w:color w:val="333333"/>
-          <w:sz w:val="20"/>
-          <w:szCs w:val="20"/>
-        </w:rPr>
-        <w:t xml:space="preserve"> (b == c)</w:t>
-      </w:r>
-    </w:p>
-    <w:p>
-      <w:pPr>
-        <w:tabs>
-          <w:tab w:val="left" w:pos="916"/>
-          <w:tab w:val="left" w:pos="1832"/>
-          <w:tab w:val="left" w:pos="2748"/>
-          <w:tab w:val="left" w:pos="3664"/>
-          <w:tab w:val="left" w:pos="4580"/>
-          <w:tab w:val="left" w:pos="5496"/>
-          <w:tab w:val="left" w:pos="6412"/>
-          <w:tab w:val="left" w:pos="7328"/>
-          <w:tab w:val="left" w:pos="8244"/>
-          <w:tab w:val="left" w:pos="9160"/>
-          <w:tab w:val="left" w:pos="10076"/>
-          <w:tab w:val="left" w:pos="10992"/>
-          <w:tab w:val="left" w:pos="11908"/>
-          <w:tab w:val="left" w:pos="12824"/>
-          <w:tab w:val="left" w:pos="13740"/>
-          <w:tab w:val="left" w:pos="14656"/>
-        </w:tabs>
-        <w:spacing w:after="0" w:line="244" w:lineRule="atLeast"/>
-        <w:rPr>
-          <w:rFonts w:ascii="Courier New" w:eastAsia="Times New Roman" w:hAnsi="Courier New" w:cs="Courier New"/>
-          <w:noProof/>
-          <w:color w:val="333333"/>
-          <w:sz w:val="20"/>
-          <w:szCs w:val="20"/>
-        </w:rPr>
-      </w:pPr>
-    </w:p>
-    <w:p>
-      <w:pPr>
-        <w:tabs>
-          <w:tab w:val="left" w:pos="916"/>
-          <w:tab w:val="left" w:pos="1832"/>
-          <w:tab w:val="left" w:pos="2748"/>
-          <w:tab w:val="left" w:pos="3664"/>
-          <w:tab w:val="left" w:pos="4580"/>
-          <w:tab w:val="left" w:pos="5496"/>
-          <w:tab w:val="left" w:pos="6412"/>
-          <w:tab w:val="left" w:pos="7328"/>
-          <w:tab w:val="left" w:pos="8244"/>
-          <w:tab w:val="left" w:pos="9160"/>
-          <w:tab w:val="left" w:pos="10076"/>
-          <w:tab w:val="left" w:pos="10992"/>
-          <w:tab w:val="left" w:pos="11908"/>
-          <w:tab w:val="left" w:pos="12824"/>
-          <w:tab w:val="left" w:pos="13740"/>
-          <w:tab w:val="left" w:pos="14656"/>
-        </w:tabs>
-        <w:spacing w:after="0" w:line="244" w:lineRule="atLeast"/>
-        <w:rPr>
-          <w:rFonts w:ascii="Courier New" w:eastAsia="Times New Roman" w:hAnsi="Courier New" w:cs="Courier New"/>
-          <w:noProof/>
-          <w:color w:val="333333"/>
-          <w:sz w:val="20"/>
-          <w:szCs w:val="20"/>
-        </w:rPr>
-      </w:pPr>
-      <w:r>
-        <w:rPr>
-          <w:rFonts w:ascii="Courier New" w:eastAsia="Times New Roman" w:hAnsi="Courier New" w:cs="Courier New"/>
-          <w:noProof/>
-          <w:color w:val="333333"/>
-          <w:sz w:val="20"/>
-          <w:szCs w:val="20"/>
-        </w:rPr>
-        <w:t xml:space="preserve">    result = </w:t>
-      </w:r>
-      <w:r>
-        <w:rPr>
-          <w:rFonts w:ascii="Courier New" w:eastAsia="Times New Roman" w:hAnsi="Courier New" w:cs="Courier New"/>
-          <w:noProof/>
-          <w:color w:val="333333"/>
-          <w:sz w:val="20"/>
-          <w:szCs w:val="20"/>
-          <w:shd w:val="clear" w:color="auto" w:fill="FFF0F0"/>
-        </w:rPr>
-        <w:t>"є хоча б одна пара"</w:t>
-      </w:r>
-      <w:r>
-        <w:rPr>
-          <w:rFonts w:ascii="Courier New" w:eastAsia="Times New Roman" w:hAnsi="Courier New" w:cs="Courier New"/>
-          <w:noProof/>
-          <w:color w:val="333333"/>
-          <w:sz w:val="20"/>
-          <w:szCs w:val="20"/>
-        </w:rPr>
-        <w:t xml:space="preserve"> </w:t>
+          <w:color w:val="008800"/>
+          <w:sz w:val="20"/>
+          <w:szCs w:val="20"/>
+        </w:rPr>
+        <w:t>True</w:t>
+      </w:r>
+    </w:p>
+    <w:p>
+      <w:pPr>
+        <w:tabs>
+          <w:tab w:val="left" w:pos="916"/>
+          <w:tab w:val="left" w:pos="1832"/>
+          <w:tab w:val="left" w:pos="2748"/>
+          <w:tab w:val="left" w:pos="3664"/>
+          <w:tab w:val="left" w:pos="4580"/>
+          <w:tab w:val="left" w:pos="5496"/>
+          <w:tab w:val="left" w:pos="6412"/>
+          <w:tab w:val="left" w:pos="7328"/>
+          <w:tab w:val="left" w:pos="8244"/>
+          <w:tab w:val="left" w:pos="9160"/>
+          <w:tab w:val="left" w:pos="10076"/>
+          <w:tab w:val="left" w:pos="10992"/>
+          <w:tab w:val="left" w:pos="11908"/>
+          <w:tab w:val="left" w:pos="12824"/>
+          <w:tab w:val="left" w:pos="13740"/>
+          <w:tab w:val="left" w:pos="14656"/>
+        </w:tabs>
+        <w:spacing w:after="0" w:line="244" w:lineRule="atLeast"/>
+        <w:rPr>
+          <w:rFonts w:ascii="Courier New" w:eastAsia="Times New Roman" w:hAnsi="Courier New" w:cs="Courier New"/>
+          <w:noProof/>
+          <w:color w:val="333333"/>
+          <w:sz w:val="20"/>
+          <w:szCs w:val="20"/>
+        </w:rPr>
+      </w:pPr>
+      <w:r>
+        <w:rPr>
+          <w:rFonts w:ascii="Courier New" w:eastAsia="Times New Roman" w:hAnsi="Courier New" w:cs="Courier New"/>
+          <w:noProof/>
+          <w:color w:val="333333"/>
+          <w:sz w:val="20"/>
+          <w:szCs w:val="20"/>
+        </w:rPr>
+        <w:t xml:space="preserve">    </w:t>
       </w:r>
       <w:r>
         <w:rPr>
@@ -2352,17 +2958,57 @@
           <w:sz w:val="20"/>
           <w:szCs w:val="20"/>
         </w:rPr>
-        <w:t>if</w:t>
-      </w:r>
-      <w:r>
-        <w:rPr>
-          <w:rFonts w:ascii="Courier New" w:eastAsia="Times New Roman" w:hAnsi="Courier New" w:cs="Courier New"/>
-          <w:noProof/>
-          <w:color w:val="333333"/>
-          <w:sz w:val="20"/>
-          <w:szCs w:val="20"/>
-        </w:rPr>
-        <w:t xml:space="preserve"> is_equal </w:t>
+        <w:t>elif</w:t>
+      </w:r>
+      <w:r>
+        <w:rPr>
+          <w:rFonts w:ascii="Courier New" w:eastAsia="Times New Roman" w:hAnsi="Courier New" w:cs="Courier New"/>
+          <w:noProof/>
+          <w:color w:val="333333"/>
+          <w:sz w:val="20"/>
+          <w:szCs w:val="20"/>
+        </w:rPr>
+        <w:t xml:space="preserve"> a == c:</w:t>
+      </w:r>
+    </w:p>
+    <w:p>
+      <w:pPr>
+        <w:tabs>
+          <w:tab w:val="left" w:pos="916"/>
+          <w:tab w:val="left" w:pos="1832"/>
+          <w:tab w:val="left" w:pos="2748"/>
+          <w:tab w:val="left" w:pos="3664"/>
+          <w:tab w:val="left" w:pos="4580"/>
+          <w:tab w:val="left" w:pos="5496"/>
+          <w:tab w:val="left" w:pos="6412"/>
+          <w:tab w:val="left" w:pos="7328"/>
+          <w:tab w:val="left" w:pos="8244"/>
+          <w:tab w:val="left" w:pos="9160"/>
+          <w:tab w:val="left" w:pos="10076"/>
+          <w:tab w:val="left" w:pos="10992"/>
+          <w:tab w:val="left" w:pos="11908"/>
+          <w:tab w:val="left" w:pos="12824"/>
+          <w:tab w:val="left" w:pos="13740"/>
+          <w:tab w:val="left" w:pos="14656"/>
+        </w:tabs>
+        <w:spacing w:after="0" w:line="244" w:lineRule="atLeast"/>
+        <w:rPr>
+          <w:rFonts w:ascii="Courier New" w:eastAsia="Times New Roman" w:hAnsi="Courier New" w:cs="Courier New"/>
+          <w:noProof/>
+          <w:color w:val="333333"/>
+          <w:sz w:val="20"/>
+          <w:szCs w:val="20"/>
+        </w:rPr>
+      </w:pPr>
+      <w:r>
+        <w:rPr>
+          <w:rFonts w:ascii="Courier New" w:eastAsia="Times New Roman" w:hAnsi="Courier New" w:cs="Courier New"/>
+          <w:noProof/>
+          <w:color w:val="333333"/>
+          <w:sz w:val="20"/>
+          <w:szCs w:val="20"/>
+        </w:rPr>
+        <w:t xml:space="preserve">        is_equal = </w:t>
       </w:r>
       <w:r>
         <w:rPr>
@@ -2374,28 +3020,7 @@
           <w:sz w:val="20"/>
           <w:szCs w:val="20"/>
         </w:rPr>
-        <w:t>else</w:t>
-      </w:r>
-      <w:r>
-        <w:rPr>
-          <w:rFonts w:ascii="Courier New" w:eastAsia="Times New Roman" w:hAnsi="Courier New" w:cs="Courier New"/>
-          <w:noProof/>
-          <w:color w:val="333333"/>
-          <w:sz w:val="20"/>
-          <w:szCs w:val="20"/>
-        </w:rPr>
-        <w:t xml:space="preserve"> </w:t>
-      </w:r>
-      <w:r>
-        <w:rPr>
-          <w:rFonts w:ascii="Courier New" w:eastAsia="Times New Roman" w:hAnsi="Courier New" w:cs="Courier New"/>
-          <w:noProof/>
-          <w:color w:val="333333"/>
-          <w:sz w:val="20"/>
-          <w:szCs w:val="20"/>
-          <w:shd w:val="clear" w:color="auto" w:fill="FFF0F0"/>
-        </w:rPr>
-        <w:t>"немає хоча б однієї пари"</w:t>
+        <w:t>True</w:t>
       </w:r>
     </w:p>
     <w:p>
@@ -2437,158 +3062,6 @@
         </w:rPr>
         <w:t xml:space="preserve">    </w:t>
       </w:r>
-      <w:r>
-        <w:rPr>
-          <w:rFonts w:ascii="Courier New" w:eastAsia="Times New Roman" w:hAnsi="Courier New" w:cs="Courier New"/>
-          <w:noProof/>
-          <w:color w:val="007020"/>
-          <w:sz w:val="20"/>
-          <w:szCs w:val="20"/>
-        </w:rPr>
-        <w:t>print</w:t>
-      </w:r>
-      <w:r>
-        <w:rPr>
-          <w:rFonts w:ascii="Courier New" w:eastAsia="Times New Roman" w:hAnsi="Courier New" w:cs="Courier New"/>
-          <w:noProof/>
-          <w:color w:val="333333"/>
-          <w:sz w:val="20"/>
-          <w:szCs w:val="20"/>
-        </w:rPr>
-        <w:t>(</w:t>
-      </w:r>
-      <w:r>
-        <w:rPr>
-          <w:rFonts w:ascii="Courier New" w:eastAsia="Times New Roman" w:hAnsi="Courier New" w:cs="Courier New"/>
-          <w:noProof/>
-          <w:color w:val="333333"/>
-          <w:sz w:val="20"/>
-          <w:szCs w:val="20"/>
-          <w:shd w:val="clear" w:color="auto" w:fill="FFF0F0"/>
-        </w:rPr>
-        <w:t>"Серед цих чисел"</w:t>
-      </w:r>
-      <w:r>
-        <w:rPr>
-          <w:rFonts w:ascii="Courier New" w:eastAsia="Times New Roman" w:hAnsi="Courier New" w:cs="Courier New"/>
-          <w:noProof/>
-          <w:color w:val="333333"/>
-          <w:sz w:val="20"/>
-          <w:szCs w:val="20"/>
-        </w:rPr>
-        <w:t xml:space="preserve">, result, </w:t>
-      </w:r>
-      <w:r>
-        <w:rPr>
-          <w:rFonts w:ascii="Courier New" w:eastAsia="Times New Roman" w:hAnsi="Courier New" w:cs="Courier New"/>
-          <w:noProof/>
-          <w:color w:val="333333"/>
-          <w:sz w:val="20"/>
-          <w:szCs w:val="20"/>
-          <w:shd w:val="clear" w:color="auto" w:fill="FFF0F0"/>
-        </w:rPr>
-        <w:t>"рівних між собою"</w:t>
-      </w:r>
-      <w:r>
-        <w:rPr>
-          <w:rFonts w:ascii="Courier New" w:eastAsia="Times New Roman" w:hAnsi="Courier New" w:cs="Courier New"/>
-          <w:noProof/>
-          <w:color w:val="333333"/>
-          <w:sz w:val="20"/>
-          <w:szCs w:val="20"/>
-        </w:rPr>
-        <w:t>)</w:t>
-      </w:r>
-    </w:p>
-    <w:p>
-      <w:pPr>
-        <w:tabs>
-          <w:tab w:val="left" w:pos="916"/>
-          <w:tab w:val="left" w:pos="1832"/>
-          <w:tab w:val="left" w:pos="2748"/>
-          <w:tab w:val="left" w:pos="3664"/>
-          <w:tab w:val="left" w:pos="4580"/>
-          <w:tab w:val="left" w:pos="5496"/>
-          <w:tab w:val="left" w:pos="6412"/>
-          <w:tab w:val="left" w:pos="7328"/>
-          <w:tab w:val="left" w:pos="8244"/>
-          <w:tab w:val="left" w:pos="9160"/>
-          <w:tab w:val="left" w:pos="10076"/>
-          <w:tab w:val="left" w:pos="10992"/>
-          <w:tab w:val="left" w:pos="11908"/>
-          <w:tab w:val="left" w:pos="12824"/>
-          <w:tab w:val="left" w:pos="13740"/>
-          <w:tab w:val="left" w:pos="14656"/>
-        </w:tabs>
-        <w:spacing w:after="0" w:line="244" w:lineRule="atLeast"/>
-        <w:rPr>
-          <w:rFonts w:ascii="Courier New" w:eastAsia="Times New Roman" w:hAnsi="Courier New" w:cs="Courier New"/>
-          <w:noProof/>
-          <w:color w:val="333333"/>
-          <w:sz w:val="20"/>
-          <w:szCs w:val="20"/>
-        </w:rPr>
-      </w:pPr>
-    </w:p>
-    <w:p>
-      <w:pPr>
-        <w:tabs>
-          <w:tab w:val="left" w:pos="916"/>
-          <w:tab w:val="left" w:pos="1832"/>
-          <w:tab w:val="left" w:pos="2748"/>
-          <w:tab w:val="left" w:pos="3664"/>
-          <w:tab w:val="left" w:pos="4580"/>
-          <w:tab w:val="left" w:pos="5496"/>
-          <w:tab w:val="left" w:pos="6412"/>
-          <w:tab w:val="left" w:pos="7328"/>
-          <w:tab w:val="left" w:pos="8244"/>
-          <w:tab w:val="left" w:pos="9160"/>
-          <w:tab w:val="left" w:pos="10076"/>
-          <w:tab w:val="left" w:pos="10992"/>
-          <w:tab w:val="left" w:pos="11908"/>
-          <w:tab w:val="left" w:pos="12824"/>
-          <w:tab w:val="left" w:pos="13740"/>
-          <w:tab w:val="left" w:pos="14656"/>
-        </w:tabs>
-        <w:spacing w:after="0" w:line="244" w:lineRule="atLeast"/>
-        <w:rPr>
-          <w:rFonts w:ascii="Courier New" w:eastAsia="Times New Roman" w:hAnsi="Courier New" w:cs="Courier New"/>
-          <w:noProof/>
-          <w:color w:val="333333"/>
-          <w:sz w:val="20"/>
-          <w:szCs w:val="20"/>
-        </w:rPr>
-      </w:pPr>
-    </w:p>
-    <w:p>
-      <w:pPr>
-        <w:tabs>
-          <w:tab w:val="left" w:pos="916"/>
-          <w:tab w:val="left" w:pos="1832"/>
-          <w:tab w:val="left" w:pos="2748"/>
-          <w:tab w:val="left" w:pos="3664"/>
-          <w:tab w:val="left" w:pos="4580"/>
-          <w:tab w:val="left" w:pos="5496"/>
-          <w:tab w:val="left" w:pos="6412"/>
-          <w:tab w:val="left" w:pos="7328"/>
-          <w:tab w:val="left" w:pos="8244"/>
-          <w:tab w:val="left" w:pos="9160"/>
-          <w:tab w:val="left" w:pos="10076"/>
-          <w:tab w:val="left" w:pos="10992"/>
-          <w:tab w:val="left" w:pos="11908"/>
-          <w:tab w:val="left" w:pos="12824"/>
-          <w:tab w:val="left" w:pos="13740"/>
-          <w:tab w:val="left" w:pos="14656"/>
-        </w:tabs>
-        <w:spacing w:after="0" w:line="244" w:lineRule="atLeast"/>
-        <w:rPr>
-          <w:rFonts w:ascii="Courier New" w:eastAsia="Times New Roman" w:hAnsi="Courier New" w:cs="Courier New"/>
-          <w:noProof/>
-          <w:color w:val="333333"/>
-          <w:sz w:val="20"/>
-          <w:szCs w:val="20"/>
-        </w:rPr>
-      </w:pPr>
       <w:r>
         <w:rPr>
           <w:rFonts w:ascii="Courier New" w:eastAsia="Times New Roman" w:hAnsi="Courier New" w:cs="Courier New"/>
@@ -2599,7 +3072,532 @@
           <w:sz w:val="20"/>
           <w:szCs w:val="20"/>
         </w:rPr>
-        <w:lastRenderedPageBreak/>
+        <w:t>elif</w:t>
+      </w:r>
+      <w:r>
+        <w:rPr>
+          <w:rFonts w:ascii="Courier New" w:eastAsia="Times New Roman" w:hAnsi="Courier New" w:cs="Courier New"/>
+          <w:noProof/>
+          <w:color w:val="333333"/>
+          <w:sz w:val="20"/>
+          <w:szCs w:val="20"/>
+        </w:rPr>
+        <w:t xml:space="preserve"> b == c:</w:t>
+      </w:r>
+    </w:p>
+    <w:p>
+      <w:pPr>
+        <w:tabs>
+          <w:tab w:val="left" w:pos="916"/>
+          <w:tab w:val="left" w:pos="1832"/>
+          <w:tab w:val="left" w:pos="2748"/>
+          <w:tab w:val="left" w:pos="3664"/>
+          <w:tab w:val="left" w:pos="4580"/>
+          <w:tab w:val="left" w:pos="5496"/>
+          <w:tab w:val="left" w:pos="6412"/>
+          <w:tab w:val="left" w:pos="7328"/>
+          <w:tab w:val="left" w:pos="8244"/>
+          <w:tab w:val="left" w:pos="9160"/>
+          <w:tab w:val="left" w:pos="10076"/>
+          <w:tab w:val="left" w:pos="10992"/>
+          <w:tab w:val="left" w:pos="11908"/>
+          <w:tab w:val="left" w:pos="12824"/>
+          <w:tab w:val="left" w:pos="13740"/>
+          <w:tab w:val="left" w:pos="14656"/>
+        </w:tabs>
+        <w:spacing w:after="0" w:line="244" w:lineRule="atLeast"/>
+        <w:rPr>
+          <w:rFonts w:ascii="Courier New" w:eastAsia="Times New Roman" w:hAnsi="Courier New" w:cs="Courier New"/>
+          <w:noProof/>
+          <w:color w:val="333333"/>
+          <w:sz w:val="20"/>
+          <w:szCs w:val="20"/>
+        </w:rPr>
+      </w:pPr>
+      <w:r>
+        <w:rPr>
+          <w:rFonts w:ascii="Courier New" w:eastAsia="Times New Roman" w:hAnsi="Courier New" w:cs="Courier New"/>
+          <w:noProof/>
+          <w:color w:val="333333"/>
+          <w:sz w:val="20"/>
+          <w:szCs w:val="20"/>
+        </w:rPr>
+        <w:t xml:space="preserve">        is_equal = </w:t>
+      </w:r>
+      <w:r>
+        <w:rPr>
+          <w:rFonts w:ascii="Courier New" w:eastAsia="Times New Roman" w:hAnsi="Courier New" w:cs="Courier New"/>
+          <w:b/>
+          <w:bCs/>
+          <w:noProof/>
+          <w:color w:val="008800"/>
+          <w:sz w:val="20"/>
+          <w:szCs w:val="20"/>
+        </w:rPr>
+        <w:t>True</w:t>
+      </w:r>
+    </w:p>
+    <w:p>
+      <w:pPr>
+        <w:tabs>
+          <w:tab w:val="left" w:pos="916"/>
+          <w:tab w:val="left" w:pos="1832"/>
+          <w:tab w:val="left" w:pos="2748"/>
+          <w:tab w:val="left" w:pos="3664"/>
+          <w:tab w:val="left" w:pos="4580"/>
+          <w:tab w:val="left" w:pos="5496"/>
+          <w:tab w:val="left" w:pos="6412"/>
+          <w:tab w:val="left" w:pos="7328"/>
+          <w:tab w:val="left" w:pos="8244"/>
+          <w:tab w:val="left" w:pos="9160"/>
+          <w:tab w:val="left" w:pos="10076"/>
+          <w:tab w:val="left" w:pos="10992"/>
+          <w:tab w:val="left" w:pos="11908"/>
+          <w:tab w:val="left" w:pos="12824"/>
+          <w:tab w:val="left" w:pos="13740"/>
+          <w:tab w:val="left" w:pos="14656"/>
+        </w:tabs>
+        <w:spacing w:after="0" w:line="244" w:lineRule="atLeast"/>
+        <w:rPr>
+          <w:rFonts w:ascii="Courier New" w:eastAsia="Times New Roman" w:hAnsi="Courier New" w:cs="Courier New"/>
+          <w:noProof/>
+          <w:color w:val="333333"/>
+          <w:sz w:val="20"/>
+          <w:szCs w:val="20"/>
+        </w:rPr>
+      </w:pPr>
+      <w:r>
+        <w:rPr>
+          <w:rFonts w:ascii="Courier New" w:eastAsia="Times New Roman" w:hAnsi="Courier New" w:cs="Courier New"/>
+          <w:noProof/>
+          <w:color w:val="333333"/>
+          <w:sz w:val="20"/>
+          <w:szCs w:val="20"/>
+        </w:rPr>
+        <w:t xml:space="preserve">    </w:t>
+      </w:r>
+      <w:r>
+        <w:rPr>
+          <w:rFonts w:ascii="Courier New" w:eastAsia="Times New Roman" w:hAnsi="Courier New" w:cs="Courier New"/>
+          <w:b/>
+          <w:bCs/>
+          <w:noProof/>
+          <w:color w:val="008800"/>
+          <w:sz w:val="20"/>
+          <w:szCs w:val="20"/>
+        </w:rPr>
+        <w:t>else</w:t>
+      </w:r>
+      <w:r>
+        <w:rPr>
+          <w:rFonts w:ascii="Courier New" w:eastAsia="Times New Roman" w:hAnsi="Courier New" w:cs="Courier New"/>
+          <w:noProof/>
+          <w:color w:val="333333"/>
+          <w:sz w:val="20"/>
+          <w:szCs w:val="20"/>
+        </w:rPr>
+        <w:t>:</w:t>
+      </w:r>
+    </w:p>
+    <w:p>
+      <w:pPr>
+        <w:tabs>
+          <w:tab w:val="left" w:pos="916"/>
+          <w:tab w:val="left" w:pos="1832"/>
+          <w:tab w:val="left" w:pos="2748"/>
+          <w:tab w:val="left" w:pos="3664"/>
+          <w:tab w:val="left" w:pos="4580"/>
+          <w:tab w:val="left" w:pos="5496"/>
+          <w:tab w:val="left" w:pos="6412"/>
+          <w:tab w:val="left" w:pos="7328"/>
+          <w:tab w:val="left" w:pos="8244"/>
+          <w:tab w:val="left" w:pos="9160"/>
+          <w:tab w:val="left" w:pos="10076"/>
+          <w:tab w:val="left" w:pos="10992"/>
+          <w:tab w:val="left" w:pos="11908"/>
+          <w:tab w:val="left" w:pos="12824"/>
+          <w:tab w:val="left" w:pos="13740"/>
+          <w:tab w:val="left" w:pos="14656"/>
+        </w:tabs>
+        <w:spacing w:after="0" w:line="244" w:lineRule="atLeast"/>
+        <w:rPr>
+          <w:rFonts w:ascii="Courier New" w:eastAsia="Times New Roman" w:hAnsi="Courier New" w:cs="Courier New"/>
+          <w:noProof/>
+          <w:color w:val="333333"/>
+          <w:sz w:val="20"/>
+          <w:szCs w:val="20"/>
+        </w:rPr>
+      </w:pPr>
+      <w:r>
+        <w:rPr>
+          <w:rFonts w:ascii="Courier New" w:eastAsia="Times New Roman" w:hAnsi="Courier New" w:cs="Courier New"/>
+          <w:noProof/>
+          <w:color w:val="333333"/>
+          <w:sz w:val="20"/>
+          <w:szCs w:val="20"/>
+        </w:rPr>
+        <w:t xml:space="preserve">        is_equal = </w:t>
+      </w:r>
+      <w:r>
+        <w:rPr>
+          <w:rFonts w:ascii="Courier New" w:eastAsia="Times New Roman" w:hAnsi="Courier New" w:cs="Courier New"/>
+          <w:b/>
+          <w:bCs/>
+          <w:noProof/>
+          <w:color w:val="008800"/>
+          <w:sz w:val="20"/>
+          <w:szCs w:val="20"/>
+        </w:rPr>
+        <w:t>False</w:t>
+      </w:r>
+    </w:p>
+    <w:p>
+      <w:pPr>
+        <w:tabs>
+          <w:tab w:val="left" w:pos="916"/>
+          <w:tab w:val="left" w:pos="1832"/>
+          <w:tab w:val="left" w:pos="2748"/>
+          <w:tab w:val="left" w:pos="3664"/>
+          <w:tab w:val="left" w:pos="4580"/>
+          <w:tab w:val="left" w:pos="5496"/>
+          <w:tab w:val="left" w:pos="6412"/>
+          <w:tab w:val="left" w:pos="7328"/>
+          <w:tab w:val="left" w:pos="8244"/>
+          <w:tab w:val="left" w:pos="9160"/>
+          <w:tab w:val="left" w:pos="10076"/>
+          <w:tab w:val="left" w:pos="10992"/>
+          <w:tab w:val="left" w:pos="11908"/>
+          <w:tab w:val="left" w:pos="12824"/>
+          <w:tab w:val="left" w:pos="13740"/>
+          <w:tab w:val="left" w:pos="14656"/>
+        </w:tabs>
+        <w:spacing w:after="0" w:line="244" w:lineRule="atLeast"/>
+        <w:rPr>
+          <w:rFonts w:ascii="Courier New" w:eastAsia="Times New Roman" w:hAnsi="Courier New" w:cs="Courier New"/>
+          <w:noProof/>
+          <w:color w:val="333333"/>
+          <w:sz w:val="20"/>
+          <w:szCs w:val="20"/>
+        </w:rPr>
+      </w:pPr>
+    </w:p>
+    <w:p>
+      <w:pPr>
+        <w:tabs>
+          <w:tab w:val="left" w:pos="916"/>
+          <w:tab w:val="left" w:pos="1832"/>
+          <w:tab w:val="left" w:pos="2748"/>
+          <w:tab w:val="left" w:pos="3664"/>
+          <w:tab w:val="left" w:pos="4580"/>
+          <w:tab w:val="left" w:pos="5496"/>
+          <w:tab w:val="left" w:pos="6412"/>
+          <w:tab w:val="left" w:pos="7328"/>
+          <w:tab w:val="left" w:pos="8244"/>
+          <w:tab w:val="left" w:pos="9160"/>
+          <w:tab w:val="left" w:pos="10076"/>
+          <w:tab w:val="left" w:pos="10992"/>
+          <w:tab w:val="left" w:pos="11908"/>
+          <w:tab w:val="left" w:pos="12824"/>
+          <w:tab w:val="left" w:pos="13740"/>
+          <w:tab w:val="left" w:pos="14656"/>
+        </w:tabs>
+        <w:spacing w:after="0" w:line="244" w:lineRule="atLeast"/>
+        <w:rPr>
+          <w:rFonts w:ascii="Courier New" w:eastAsia="Times New Roman" w:hAnsi="Courier New" w:cs="Courier New"/>
+          <w:noProof/>
+          <w:color w:val="333333"/>
+          <w:sz w:val="20"/>
+          <w:szCs w:val="20"/>
+        </w:rPr>
+      </w:pPr>
+      <w:r>
+        <w:rPr>
+          <w:rFonts w:ascii="Courier New" w:eastAsia="Times New Roman" w:hAnsi="Courier New" w:cs="Courier New"/>
+          <w:noProof/>
+          <w:color w:val="333333"/>
+          <w:sz w:val="20"/>
+          <w:szCs w:val="20"/>
+        </w:rPr>
+        <w:t xml:space="preserve">    result = </w:t>
+      </w:r>
+      <w:r>
+        <w:rPr>
+          <w:rFonts w:ascii="Courier New" w:eastAsia="Times New Roman" w:hAnsi="Courier New" w:cs="Courier New"/>
+          <w:noProof/>
+          <w:color w:val="333333"/>
+          <w:sz w:val="20"/>
+          <w:szCs w:val="20"/>
+          <w:shd w:val="clear" w:color="auto" w:fill="FFF0F0"/>
+        </w:rPr>
+        <w:t>"є хоча б одна пара"</w:t>
+      </w:r>
+      <w:r>
+        <w:rPr>
+          <w:rFonts w:ascii="Courier New" w:eastAsia="Times New Roman" w:hAnsi="Courier New" w:cs="Courier New"/>
+          <w:noProof/>
+          <w:color w:val="333333"/>
+          <w:sz w:val="20"/>
+          <w:szCs w:val="20"/>
+        </w:rPr>
+        <w:t xml:space="preserve"> </w:t>
+      </w:r>
+      <w:r>
+        <w:rPr>
+          <w:rFonts w:ascii="Courier New" w:eastAsia="Times New Roman" w:hAnsi="Courier New" w:cs="Courier New"/>
+          <w:b/>
+          <w:bCs/>
+          <w:noProof/>
+          <w:color w:val="008800"/>
+          <w:sz w:val="20"/>
+          <w:szCs w:val="20"/>
+        </w:rPr>
+        <w:t>if</w:t>
+      </w:r>
+      <w:r>
+        <w:rPr>
+          <w:rFonts w:ascii="Courier New" w:eastAsia="Times New Roman" w:hAnsi="Courier New" w:cs="Courier New"/>
+          <w:noProof/>
+          <w:color w:val="333333"/>
+          <w:sz w:val="20"/>
+          <w:szCs w:val="20"/>
+        </w:rPr>
+        <w:t xml:space="preserve"> is_equal </w:t>
+      </w:r>
+      <w:r>
+        <w:rPr>
+          <w:rFonts w:ascii="Courier New" w:eastAsia="Times New Roman" w:hAnsi="Courier New" w:cs="Courier New"/>
+          <w:b/>
+          <w:bCs/>
+          <w:noProof/>
+          <w:color w:val="008800"/>
+          <w:sz w:val="20"/>
+          <w:szCs w:val="20"/>
+        </w:rPr>
+        <w:t>else</w:t>
+      </w:r>
+      <w:r>
+        <w:rPr>
+          <w:rFonts w:ascii="Courier New" w:eastAsia="Times New Roman" w:hAnsi="Courier New" w:cs="Courier New"/>
+          <w:noProof/>
+          <w:color w:val="333333"/>
+          <w:sz w:val="20"/>
+          <w:szCs w:val="20"/>
+        </w:rPr>
+        <w:t xml:space="preserve"> </w:t>
+      </w:r>
+      <w:r>
+        <w:rPr>
+          <w:rFonts w:ascii="Courier New" w:eastAsia="Times New Roman" w:hAnsi="Courier New" w:cs="Courier New"/>
+          <w:noProof/>
+          <w:color w:val="333333"/>
+          <w:sz w:val="20"/>
+          <w:szCs w:val="20"/>
+          <w:shd w:val="clear" w:color="auto" w:fill="FFF0F0"/>
+        </w:rPr>
+        <w:t>"немає хоча б однієї пари"</w:t>
+      </w:r>
+    </w:p>
+    <w:p>
+      <w:pPr>
+        <w:tabs>
+          <w:tab w:val="left" w:pos="916"/>
+          <w:tab w:val="left" w:pos="1832"/>
+          <w:tab w:val="left" w:pos="2748"/>
+          <w:tab w:val="left" w:pos="3664"/>
+          <w:tab w:val="left" w:pos="4580"/>
+          <w:tab w:val="left" w:pos="5496"/>
+          <w:tab w:val="left" w:pos="6412"/>
+          <w:tab w:val="left" w:pos="7328"/>
+          <w:tab w:val="left" w:pos="8244"/>
+          <w:tab w:val="left" w:pos="9160"/>
+          <w:tab w:val="left" w:pos="10076"/>
+          <w:tab w:val="left" w:pos="10992"/>
+          <w:tab w:val="left" w:pos="11908"/>
+          <w:tab w:val="left" w:pos="12824"/>
+          <w:tab w:val="left" w:pos="13740"/>
+          <w:tab w:val="left" w:pos="14656"/>
+        </w:tabs>
+        <w:spacing w:after="0" w:line="244" w:lineRule="atLeast"/>
+        <w:rPr>
+          <w:rFonts w:ascii="Courier New" w:eastAsia="Times New Roman" w:hAnsi="Courier New" w:cs="Courier New"/>
+          <w:noProof/>
+          <w:color w:val="333333"/>
+          <w:sz w:val="20"/>
+          <w:szCs w:val="20"/>
+        </w:rPr>
+      </w:pPr>
+      <w:r>
+        <w:rPr>
+          <w:rFonts w:ascii="Courier New" w:eastAsia="Times New Roman" w:hAnsi="Courier New" w:cs="Courier New"/>
+          <w:noProof/>
+          <w:color w:val="333333"/>
+          <w:sz w:val="20"/>
+          <w:szCs w:val="20"/>
+        </w:rPr>
+        <w:t xml:space="preserve">    </w:t>
+      </w:r>
+      <w:r>
+        <w:rPr>
+          <w:rFonts w:ascii="Courier New" w:eastAsia="Times New Roman" w:hAnsi="Courier New" w:cs="Courier New"/>
+          <w:noProof/>
+          <w:color w:val="007020"/>
+          <w:sz w:val="20"/>
+          <w:szCs w:val="20"/>
+        </w:rPr>
+        <w:t>print</w:t>
+      </w:r>
+      <w:r>
+        <w:rPr>
+          <w:rFonts w:ascii="Courier New" w:eastAsia="Times New Roman" w:hAnsi="Courier New" w:cs="Courier New"/>
+          <w:noProof/>
+          <w:color w:val="333333"/>
+          <w:sz w:val="20"/>
+          <w:szCs w:val="20"/>
+        </w:rPr>
+        <w:t>(</w:t>
+      </w:r>
+      <w:r>
+        <w:rPr>
+          <w:rFonts w:ascii="Courier New" w:eastAsia="Times New Roman" w:hAnsi="Courier New" w:cs="Courier New"/>
+          <w:noProof/>
+          <w:color w:val="333333"/>
+          <w:sz w:val="20"/>
+          <w:szCs w:val="20"/>
+          <w:shd w:val="clear" w:color="auto" w:fill="FFF0F0"/>
+        </w:rPr>
+        <w:t>"Серед цих чисел"</w:t>
+      </w:r>
+      <w:r>
+        <w:rPr>
+          <w:rFonts w:ascii="Courier New" w:eastAsia="Times New Roman" w:hAnsi="Courier New" w:cs="Courier New"/>
+          <w:noProof/>
+          <w:color w:val="333333"/>
+          <w:sz w:val="20"/>
+          <w:szCs w:val="20"/>
+        </w:rPr>
+        <w:t xml:space="preserve">, result, </w:t>
+      </w:r>
+      <w:r>
+        <w:rPr>
+          <w:rFonts w:ascii="Courier New" w:eastAsia="Times New Roman" w:hAnsi="Courier New" w:cs="Courier New"/>
+          <w:noProof/>
+          <w:color w:val="333333"/>
+          <w:sz w:val="20"/>
+          <w:szCs w:val="20"/>
+          <w:shd w:val="clear" w:color="auto" w:fill="FFF0F0"/>
+        </w:rPr>
+        <w:t>"рівних між собою"</w:t>
+      </w:r>
+      <w:r>
+        <w:rPr>
+          <w:rFonts w:ascii="Courier New" w:eastAsia="Times New Roman" w:hAnsi="Courier New" w:cs="Courier New"/>
+          <w:noProof/>
+          <w:color w:val="333333"/>
+          <w:sz w:val="20"/>
+          <w:szCs w:val="20"/>
+        </w:rPr>
+        <w:t>)</w:t>
+      </w:r>
+    </w:p>
+    <w:p>
+      <w:pPr>
+        <w:tabs>
+          <w:tab w:val="left" w:pos="916"/>
+          <w:tab w:val="left" w:pos="1832"/>
+          <w:tab w:val="left" w:pos="2748"/>
+          <w:tab w:val="left" w:pos="3664"/>
+          <w:tab w:val="left" w:pos="4580"/>
+          <w:tab w:val="left" w:pos="5496"/>
+          <w:tab w:val="left" w:pos="6412"/>
+          <w:tab w:val="left" w:pos="7328"/>
+          <w:tab w:val="left" w:pos="8244"/>
+          <w:tab w:val="left" w:pos="9160"/>
+          <w:tab w:val="left" w:pos="10076"/>
+          <w:tab w:val="left" w:pos="10992"/>
+          <w:tab w:val="left" w:pos="11908"/>
+          <w:tab w:val="left" w:pos="12824"/>
+          <w:tab w:val="left" w:pos="13740"/>
+          <w:tab w:val="left" w:pos="14656"/>
+        </w:tabs>
+        <w:spacing w:after="0" w:line="244" w:lineRule="atLeast"/>
+        <w:rPr>
+          <w:rFonts w:ascii="Courier New" w:eastAsia="Times New Roman" w:hAnsi="Courier New" w:cs="Courier New"/>
+          <w:noProof/>
+          <w:color w:val="333333"/>
+          <w:sz w:val="20"/>
+          <w:szCs w:val="20"/>
+        </w:rPr>
+      </w:pPr>
+    </w:p>
+    <w:p>
+      <w:pPr>
+        <w:tabs>
+          <w:tab w:val="left" w:pos="916"/>
+          <w:tab w:val="left" w:pos="1832"/>
+          <w:tab w:val="left" w:pos="2748"/>
+          <w:tab w:val="left" w:pos="3664"/>
+          <w:tab w:val="left" w:pos="4580"/>
+          <w:tab w:val="left" w:pos="5496"/>
+          <w:tab w:val="left" w:pos="6412"/>
+          <w:tab w:val="left" w:pos="7328"/>
+          <w:tab w:val="left" w:pos="8244"/>
+          <w:tab w:val="left" w:pos="9160"/>
+          <w:tab w:val="left" w:pos="10076"/>
+          <w:tab w:val="left" w:pos="10992"/>
+          <w:tab w:val="left" w:pos="11908"/>
+          <w:tab w:val="left" w:pos="12824"/>
+          <w:tab w:val="left" w:pos="13740"/>
+          <w:tab w:val="left" w:pos="14656"/>
+        </w:tabs>
+        <w:spacing w:after="0" w:line="244" w:lineRule="atLeast"/>
+        <w:rPr>
+          <w:rFonts w:ascii="Courier New" w:eastAsia="Times New Roman" w:hAnsi="Courier New" w:cs="Courier New"/>
+          <w:noProof/>
+          <w:color w:val="333333"/>
+          <w:sz w:val="20"/>
+          <w:szCs w:val="20"/>
+        </w:rPr>
+      </w:pPr>
+    </w:p>
+    <w:p>
+      <w:pPr>
+        <w:tabs>
+          <w:tab w:val="left" w:pos="916"/>
+          <w:tab w:val="left" w:pos="1832"/>
+          <w:tab w:val="left" w:pos="2748"/>
+          <w:tab w:val="left" w:pos="3664"/>
+          <w:tab w:val="left" w:pos="4580"/>
+          <w:tab w:val="left" w:pos="5496"/>
+          <w:tab w:val="left" w:pos="6412"/>
+          <w:tab w:val="left" w:pos="7328"/>
+          <w:tab w:val="left" w:pos="8244"/>
+          <w:tab w:val="left" w:pos="9160"/>
+          <w:tab w:val="left" w:pos="10076"/>
+          <w:tab w:val="left" w:pos="10992"/>
+          <w:tab w:val="left" w:pos="11908"/>
+          <w:tab w:val="left" w:pos="12824"/>
+          <w:tab w:val="left" w:pos="13740"/>
+          <w:tab w:val="left" w:pos="14656"/>
+        </w:tabs>
+        <w:spacing w:after="0" w:line="244" w:lineRule="atLeast"/>
+        <w:rPr>
+          <w:rFonts w:ascii="Courier New" w:eastAsia="Times New Roman" w:hAnsi="Courier New" w:cs="Courier New"/>
+          <w:noProof/>
+          <w:color w:val="333333"/>
+          <w:sz w:val="20"/>
+          <w:szCs w:val="20"/>
+        </w:rPr>
+      </w:pPr>
+      <w:r>
+        <w:rPr>
+          <w:rFonts w:ascii="Courier New" w:eastAsia="Times New Roman" w:hAnsi="Courier New" w:cs="Courier New"/>
+          <w:b/>
+          <w:bCs/>
+          <w:noProof/>
+          <w:color w:val="008800"/>
+          <w:sz w:val="20"/>
+          <w:szCs w:val="20"/>
+        </w:rPr>
         <w:t>if</w:t>
       </w:r>
       <w:r>
@@ -2732,7 +3730,7 @@
             <o:lock v:ext="edit" aspectratio="t"/>
           </v:shapetype>
           <v:shape id="_x0000_i1025" type="#_x0000_t75" style="width:439.2pt;height:296.4pt;mso-position-horizontal:absolute">
-            <v:imagedata r:id="rId6" o:title="02-is-at-least-one-pair-of-equal-numbers"/>
+            <v:imagedata r:id="rId7" o:title="02-is-at-least-one-pair-of-equal-numbers"/>
           </v:shape>
         </w:pict>
       </w:r>
@@ -2742,7 +3740,7 @@
         </w:rPr>
         <w:pict>
           <v:shape id="_x0000_i1026" type="#_x0000_t75" style="width:439.2pt;height:296.4pt;mso-position-horizontal:absolute">
-            <v:imagedata r:id="rId7" o:title="02-is-at-least-one-pair-of-equal-numbers"/>
+            <v:imagedata r:id="rId8" o:title="02-is-at-least-one-pair-of-equal-numbers"/>
           </v:shape>
         </w:pict>
       </w:r>
@@ -2762,7 +3760,7 @@
   <w:abstractNum w:abstractNumId="0" w15:restartNumberingAfterBreak="0">
     <w:nsid w:val="046F3E4A"/>
     <w:multiLevelType w:val="hybridMultilevel"/>
-    <w:tmpl w:val="152A50DA"/>
+    <w:tmpl w:val="B4D61FDA"/>
     <w:lvl w:ilvl="0" w:tplc="0409000F">
       <w:start w:val="1"/>
       <w:numFmt w:val="decimal"/>
@@ -3775,7 +4773,7 @@
 </file>
 
 <file path=customXml/itemProps1.xml><?xml version="1.0" encoding="utf-8"?>
-<ds:datastoreItem xmlns:ds="http://schemas.openxmlformats.org/officeDocument/2006/customXml" ds:itemID="{4FF0DCEB-4B0A-462F-887A-788DF6CF42A6}">
+<ds:datastoreItem xmlns:ds="http://schemas.openxmlformats.org/officeDocument/2006/customXml" ds:itemID="{5DD863EA-CC06-4B23-9473-A3B1C779630C}">
   <ds:schemaRefs>
     <ds:schemaRef ds:uri="http://schemas.openxmlformats.org/officeDocument/2006/bibliography"/>
   </ds:schemaRefs>

</xml_diff>

<commit_message>
[lab02] Add: conclusion to report
</commit_message>
<xml_diff>
--- a/reports/02-is-at-least-one-pair-of-equal-numbers.docx
+++ b/reports/02-is-at-least-one-pair-of-equal-numbers.docx
@@ -611,82 +611,6 @@
       <w:r>
         <w:rPr>
           <w:noProof/>
-          <w:lang w:val="ru-RU"/>
-        </w:rPr>
-        <w:t>Алгоритм</w:t>
-      </w:r>
-      <w:bookmarkStart w:id="0" w:name="_GoBack"/>
-      <w:bookmarkEnd w:id="0"/>
-    </w:p>
-    <w:p>
-      <w:pPr>
-        <w:jc w:val="center"/>
-        <w:rPr>
-          <w:noProof/>
-        </w:rPr>
-      </w:pPr>
-      <w:r>
-        <w:rPr>
-          <w:noProof/>
-        </w:rPr>
-        <w:lastRenderedPageBreak/>
-        <w:drawing>
-          <wp:inline distT="0" distB="0" distL="0" distR="0">
-            <wp:extent cx="4808297" cy="6728568"/>
-            <wp:effectExtent l="0" t="0" r="0" b="0"/>
-            <wp:docPr id="1" name="Picture 1"/>
-            <wp:cNvGraphicFramePr>
-              <a:graphicFrameLocks xmlns:a="http://schemas.openxmlformats.org/drawingml/2006/main" noChangeAspect="1"/>
-            </wp:cNvGraphicFramePr>
-            <a:graphic xmlns:a="http://schemas.openxmlformats.org/drawingml/2006/main">
-              <a:graphicData uri="http://schemas.openxmlformats.org/drawingml/2006/picture">
-                <pic:pic xmlns:pic="http://schemas.openxmlformats.org/drawingml/2006/picture">
-                  <pic:nvPicPr>
-                    <pic:cNvPr id="1" name="Лабораторна 2.png"/>
-                    <pic:cNvPicPr/>
-                  </pic:nvPicPr>
-                  <pic:blipFill>
-                    <a:blip r:embed="rId6" cstate="print">
-                      <a:extLst>
-                        <a:ext uri="{28A0092B-C50C-407E-A947-70E740481C1C}">
-                          <a14:useLocalDpi xmlns:a14="http://schemas.microsoft.com/office/drawing/2010/main" val="0"/>
-                        </a:ext>
-                      </a:extLst>
-                    </a:blip>
-                    <a:stretch>
-                      <a:fillRect/>
-                    </a:stretch>
-                  </pic:blipFill>
-                  <pic:spPr>
-                    <a:xfrm>
-                      <a:off x="0" y="0"/>
-                      <a:ext cx="4808297" cy="6728568"/>
-                    </a:xfrm>
-                    <a:prstGeom prst="rect">
-                      <a:avLst/>
-                    </a:prstGeom>
-                  </pic:spPr>
-                </pic:pic>
-              </a:graphicData>
-            </a:graphic>
-          </wp:inline>
-        </w:drawing>
-      </w:r>
-    </w:p>
-    <w:p>
-      <w:pPr>
-        <w:pStyle w:val="ListParagraph"/>
-        <w:numPr>
-          <w:ilvl w:val="0"/>
-          <w:numId w:val="1"/>
-        </w:numPr>
-        <w:rPr>
-          <w:noProof/>
-        </w:rPr>
-      </w:pPr>
-      <w:r>
-        <w:rPr>
-          <w:noProof/>
         </w:rPr>
         <w:t>Текст програми</w:t>
       </w:r>
@@ -957,7 +881,6 @@
           <w:sz w:val="20"/>
           <w:szCs w:val="20"/>
         </w:rPr>
-        <w:lastRenderedPageBreak/>
         <w:t>int</w:t>
       </w:r>
       <w:r>
@@ -2677,6 +2600,7 @@
           <w:sz w:val="20"/>
           <w:szCs w:val="20"/>
         </w:rPr>
+        <w:lastRenderedPageBreak/>
         <w:t xml:space="preserve">    c = </w:t>
       </w:r>
       <w:r>
@@ -3730,19 +3654,91 @@
             <o:lock v:ext="edit" aspectratio="t"/>
           </v:shapetype>
           <v:shape id="_x0000_i1025" type="#_x0000_t75" style="width:439.2pt;height:296.4pt;mso-position-horizontal:absolute">
+            <v:imagedata r:id="rId6" o:title="02-is-at-least-one-pair-of-equal-numbers"/>
+          </v:shape>
+        </w:pict>
+      </w:r>
+      <w:r>
+        <w:rPr>
+          <w:noProof/>
+        </w:rPr>
+        <w:pict>
+          <v:shape id="_x0000_i1026" type="#_x0000_t75" style="width:439.2pt;height:296.4pt;mso-position-horizontal:absolute">
             <v:imagedata r:id="rId7" o:title="02-is-at-least-one-pair-of-equal-numbers"/>
           </v:shape>
         </w:pict>
       </w:r>
-      <w:r>
-        <w:rPr>
-          <w:noProof/>
-        </w:rPr>
-        <w:pict>
-          <v:shape id="_x0000_i1026" type="#_x0000_t75" style="width:439.2pt;height:296.4pt;mso-position-horizontal:absolute">
-            <v:imagedata r:id="rId8" o:title="02-is-at-least-one-pair-of-equal-numbers"/>
-          </v:shape>
-        </w:pict>
+    </w:p>
+    <w:p>
+      <w:pPr>
+        <w:pStyle w:val="ListParagraph"/>
+        <w:numPr>
+          <w:ilvl w:val="0"/>
+          <w:numId w:val="1"/>
+        </w:numPr>
+        <w:rPr>
+          <w:noProof/>
+        </w:rPr>
+      </w:pPr>
+      <w:r>
+        <w:rPr>
+          <w:noProof/>
+          <w:lang w:val="ru-RU"/>
+        </w:rPr>
+        <w:t>Висновок</w:t>
+      </w:r>
+    </w:p>
+    <w:p>
+      <w:pPr>
+        <w:rPr>
+          <w:noProof/>
+          <w:lang w:val="uk-UA"/>
+        </w:rPr>
+      </w:pPr>
+      <w:r>
+        <w:rPr>
+          <w:noProof/>
+          <w:lang w:val="ru-RU"/>
+        </w:rPr>
+        <w:lastRenderedPageBreak/>
+        <w:t>На</w:t>
+      </w:r>
+      <w:r>
+        <w:rPr>
+          <w:noProof/>
+          <w:lang w:val="uk-UA"/>
+        </w:rPr>
+        <w:t xml:space="preserve"> цій лабораторній роботі ми використали знання зі застосування розгалуження в обчислювальних проц</w:t>
+      </w:r>
+      <w:bookmarkStart w:id="0" w:name="_GoBack"/>
+      <w:bookmarkEnd w:id="0"/>
+      <w:r>
+        <w:rPr>
+          <w:noProof/>
+          <w:lang w:val="uk-UA"/>
+        </w:rPr>
+        <w:t>есах і застосували їх на практиці. В результаті ми написали прогаму, що визначає, чи є хоча б дві пари рівних чисел через заданих.</w:t>
+      </w:r>
+      <w:r>
+        <w:rPr>
+          <w:noProof/>
+          <w:lang w:val="uk-UA"/>
+        </w:rPr>
+        <w:t xml:space="preserve"> Ця програма правильно працює на всіх дійсних числах, що задовільняють </w:t>
+      </w:r>
+      <w:r>
+        <w:rPr>
+          <w:noProof/>
+          <w:lang w:val="ru-RU"/>
+        </w:rPr>
+        <w:t>арх</w:t>
+      </w:r>
+      <w:r>
+        <w:rPr>
+          <w:noProof/>
+          <w:lang w:val="uk-UA"/>
+        </w:rPr>
+        <w:t>ітетурні і програмні обмеження можливих чисел.</w:t>
       </w:r>
     </w:p>
     <w:sectPr>
@@ -3760,7 +3756,7 @@
   <w:abstractNum w:abstractNumId="0" w15:restartNumberingAfterBreak="0">
     <w:nsid w:val="046F3E4A"/>
     <w:multiLevelType w:val="hybridMultilevel"/>
-    <w:tmpl w:val="B4D61FDA"/>
+    <w:tmpl w:val="8AA6A0B0"/>
     <w:lvl w:ilvl="0" w:tplc="0409000F">
       <w:start w:val="1"/>
       <w:numFmt w:val="decimal"/>
@@ -4773,7 +4769,7 @@
 </file>
 
 <file path=customXml/itemProps1.xml><?xml version="1.0" encoding="utf-8"?>
-<ds:datastoreItem xmlns:ds="http://schemas.openxmlformats.org/officeDocument/2006/customXml" ds:itemID="{5DD863EA-CC06-4B23-9473-A3B1C779630C}">
+<ds:datastoreItem xmlns:ds="http://schemas.openxmlformats.org/officeDocument/2006/customXml" ds:itemID="{79986EB8-4869-4B96-AFA2-049E55C264D3}">
   <ds:schemaRefs>
     <ds:schemaRef ds:uri="http://schemas.openxmlformats.org/officeDocument/2006/bibliography"/>
   </ds:schemaRefs>

</xml_diff>